<commit_message>
changes to species list update protocol
</commit_message>
<xml_diff>
--- a/tools_processing/Species list  processing tutorial.docx
+++ b/tools_processing/Species list  processing tutorial.docx
@@ -43,12 +43,7 @@
     </w:p>
     <w:p>
       <w:r>
-        <w:t xml:space="preserve">The lists you will most likely be working with are in the temporary data </w:t>
-      </w:r>
-      <w:bookmarkStart w:id="0" w:name="_GoBack"/>
-      <w:bookmarkEnd w:id="0"/>
-      <w:r>
-        <w:t xml:space="preserve">folder in </w:t>
+        <w:t xml:space="preserve">The lists you will most likely be working with are in the temporary data folder in </w:t>
       </w:r>
       <w:proofErr w:type="spellStart"/>
       <w:r>
@@ -984,7 +979,24 @@
         </w:numPr>
       </w:pPr>
       <w:r>
-        <w:t xml:space="preserve">The code and process for updating the species lists and the taxonomy tables are the same. </w:t>
+        <w:t xml:space="preserve">The code and process for updating the species lists and the taxonomy tables </w:t>
+      </w:r>
+      <w:proofErr w:type="gramStart"/>
+      <w:r>
+        <w:t xml:space="preserve">perform </w:t>
+      </w:r>
+      <w:r>
+        <w:t xml:space="preserve"> the</w:t>
+      </w:r>
+      <w:proofErr w:type="gramEnd"/>
+      <w:r>
+        <w:t xml:space="preserve"> same</w:t>
+      </w:r>
+      <w:r>
+        <w:t xml:space="preserve"> function with a few differences (taxonomy code is included at the end of the tutorial)</w:t>
+      </w:r>
+      <w:r>
+        <w:t xml:space="preserve">. </w:t>
       </w:r>
       <w:r>
         <w:t xml:space="preserve">The instructions follow: </w:t>
@@ -1580,6 +1592,25 @@
           <w:sz w:val="22"/>
           <w:szCs w:val="22"/>
         </w:rPr>
+        <w:t>COMMIT;</w:t>
+      </w:r>
+    </w:p>
+    <w:p>
+      <w:pPr>
+        <w:pStyle w:val="NormalWeb"/>
+        <w:contextualSpacing/>
+        <w:rPr>
+          <w:rFonts w:asciiTheme="minorHAnsi" w:hAnsiTheme="minorHAnsi"/>
+          <w:sz w:val="22"/>
+          <w:szCs w:val="22"/>
+        </w:rPr>
+      </w:pPr>
+      <w:r>
+        <w:rPr>
+          <w:rFonts w:asciiTheme="minorHAnsi" w:hAnsiTheme="minorHAnsi"/>
+          <w:sz w:val="22"/>
+          <w:szCs w:val="22"/>
+        </w:rPr>
         <w:t xml:space="preserve">INSERT INTO </w:t>
       </w:r>
       <w:proofErr w:type="spellStart"/>
@@ -1855,6 +1886,1430 @@
           <w:szCs w:val="22"/>
         </w:rPr>
         <w:t xml:space="preserve">After the update has occurred be sure do delete your temporary tables. </w:t>
+      </w:r>
+    </w:p>
+    <w:p>
+      <w:pPr>
+        <w:pStyle w:val="NormalWeb"/>
+        <w:spacing w:before="0" w:beforeAutospacing="0" w:after="0" w:afterAutospacing="0"/>
+        <w:contextualSpacing/>
+        <w:rPr>
+          <w:rFonts w:asciiTheme="minorHAnsi" w:hAnsiTheme="minorHAnsi"/>
+          <w:sz w:val="22"/>
+          <w:szCs w:val="22"/>
+        </w:rPr>
+      </w:pPr>
+    </w:p>
+    <w:p>
+      <w:pPr>
+        <w:pStyle w:val="NormalWeb"/>
+        <w:spacing w:before="0" w:beforeAutospacing="0" w:after="0" w:afterAutospacing="0"/>
+        <w:contextualSpacing/>
+        <w:rPr>
+          <w:rFonts w:asciiTheme="minorHAnsi" w:hAnsiTheme="minorHAnsi"/>
+          <w:sz w:val="22"/>
+          <w:szCs w:val="22"/>
+        </w:rPr>
+      </w:pPr>
+      <w:r>
+        <w:rPr>
+          <w:rFonts w:asciiTheme="minorHAnsi" w:hAnsiTheme="minorHAnsi"/>
+          <w:sz w:val="22"/>
+          <w:szCs w:val="22"/>
+        </w:rPr>
+        <w:t xml:space="preserve">Update Taxonomy Code: </w:t>
+      </w:r>
+    </w:p>
+    <w:p>
+      <w:pPr>
+        <w:pStyle w:val="NormalWeb"/>
+        <w:spacing w:before="0" w:beforeAutospacing="0" w:after="0" w:afterAutospacing="0"/>
+        <w:contextualSpacing/>
+        <w:rPr>
+          <w:rFonts w:asciiTheme="minorHAnsi" w:hAnsiTheme="minorHAnsi"/>
+          <w:sz w:val="22"/>
+          <w:szCs w:val="22"/>
+        </w:rPr>
+      </w:pPr>
+    </w:p>
+    <w:p>
+      <w:pPr>
+        <w:pStyle w:val="NormalWeb"/>
+        <w:spacing w:after="0"/>
+        <w:contextualSpacing/>
+        <w:rPr>
+          <w:rFonts w:asciiTheme="minorHAnsi" w:hAnsiTheme="minorHAnsi"/>
+          <w:sz w:val="22"/>
+          <w:szCs w:val="22"/>
+        </w:rPr>
+      </w:pPr>
+      <w:r>
+        <w:rPr>
+          <w:rFonts w:asciiTheme="minorHAnsi" w:hAnsiTheme="minorHAnsi"/>
+          <w:sz w:val="22"/>
+          <w:szCs w:val="22"/>
+        </w:rPr>
+        <w:t xml:space="preserve">DROP TABLE if exists </w:t>
+      </w:r>
+      <w:proofErr w:type="spellStart"/>
+      <w:r>
+        <w:rPr>
+          <w:rFonts w:asciiTheme="minorHAnsi" w:hAnsiTheme="minorHAnsi"/>
+          <w:sz w:val="22"/>
+          <w:szCs w:val="22"/>
+        </w:rPr>
+        <w:t>taxonomy.plants_update_temp</w:t>
+      </w:r>
+      <w:proofErr w:type="spellEnd"/>
+      <w:r>
+        <w:rPr>
+          <w:rFonts w:asciiTheme="minorHAnsi" w:hAnsiTheme="minorHAnsi"/>
+          <w:sz w:val="22"/>
+          <w:szCs w:val="22"/>
+        </w:rPr>
+        <w:t xml:space="preserve"> CASCADE;</w:t>
+      </w:r>
+    </w:p>
+    <w:p>
+      <w:pPr>
+        <w:pStyle w:val="NormalWeb"/>
+        <w:spacing w:after="0"/>
+        <w:contextualSpacing/>
+        <w:rPr>
+          <w:rFonts w:asciiTheme="minorHAnsi" w:hAnsiTheme="minorHAnsi"/>
+          <w:sz w:val="22"/>
+          <w:szCs w:val="22"/>
+        </w:rPr>
+      </w:pPr>
+      <w:r>
+        <w:rPr>
+          <w:rFonts w:asciiTheme="minorHAnsi" w:hAnsiTheme="minorHAnsi"/>
+          <w:sz w:val="22"/>
+          <w:szCs w:val="22"/>
+        </w:rPr>
+        <w:t xml:space="preserve">CREATE TABLE </w:t>
+      </w:r>
+      <w:proofErr w:type="spellStart"/>
+      <w:r>
+        <w:rPr>
+          <w:rFonts w:asciiTheme="minorHAnsi" w:hAnsiTheme="minorHAnsi"/>
+          <w:sz w:val="22"/>
+          <w:szCs w:val="22"/>
+        </w:rPr>
+        <w:t>taxonomy.plants_update_temp</w:t>
+      </w:r>
+      <w:proofErr w:type="spellEnd"/>
+    </w:p>
+    <w:p>
+      <w:pPr>
+        <w:pStyle w:val="NormalWeb"/>
+        <w:spacing w:after="0"/>
+        <w:contextualSpacing/>
+        <w:rPr>
+          <w:rFonts w:asciiTheme="minorHAnsi" w:hAnsiTheme="minorHAnsi"/>
+          <w:sz w:val="22"/>
+          <w:szCs w:val="22"/>
+        </w:rPr>
+      </w:pPr>
+      <w:r>
+        <w:rPr>
+          <w:rFonts w:asciiTheme="minorHAnsi" w:hAnsiTheme="minorHAnsi"/>
+          <w:sz w:val="22"/>
+          <w:szCs w:val="22"/>
+        </w:rPr>
+        <w:t>(</w:t>
+      </w:r>
+    </w:p>
+    <w:p>
+      <w:pPr>
+        <w:pStyle w:val="NormalWeb"/>
+        <w:spacing w:after="0"/>
+        <w:contextualSpacing/>
+        <w:rPr>
+          <w:rFonts w:asciiTheme="minorHAnsi" w:hAnsiTheme="minorHAnsi"/>
+          <w:sz w:val="22"/>
+          <w:szCs w:val="22"/>
+        </w:rPr>
+      </w:pPr>
+      <w:r>
+        <w:rPr>
+          <w:rFonts w:asciiTheme="minorHAnsi" w:hAnsiTheme="minorHAnsi"/>
+          <w:sz w:val="22"/>
+          <w:szCs w:val="22"/>
+        </w:rPr>
+        <w:t xml:space="preserve">   </w:t>
+      </w:r>
+      <w:proofErr w:type="spellStart"/>
+      <w:proofErr w:type="gramStart"/>
+      <w:r>
+        <w:rPr>
+          <w:rFonts w:asciiTheme="minorHAnsi" w:hAnsiTheme="minorHAnsi"/>
+          <w:sz w:val="22"/>
+          <w:szCs w:val="22"/>
+        </w:rPr>
+        <w:t>taxon_id</w:t>
+      </w:r>
+      <w:proofErr w:type="spellEnd"/>
+      <w:proofErr w:type="gramEnd"/>
+      <w:r>
+        <w:rPr>
+          <w:rFonts w:asciiTheme="minorHAnsi" w:hAnsiTheme="minorHAnsi"/>
+          <w:sz w:val="22"/>
+          <w:szCs w:val="22"/>
+        </w:rPr>
+        <w:t xml:space="preserve">         </w:t>
+      </w:r>
+      <w:proofErr w:type="spellStart"/>
+      <w:r>
+        <w:rPr>
+          <w:rFonts w:asciiTheme="minorHAnsi" w:hAnsiTheme="minorHAnsi"/>
+          <w:sz w:val="22"/>
+          <w:szCs w:val="22"/>
+        </w:rPr>
+        <w:t>varchar</w:t>
+      </w:r>
+      <w:proofErr w:type="spellEnd"/>
+      <w:r>
+        <w:rPr>
+          <w:rFonts w:asciiTheme="minorHAnsi" w:hAnsiTheme="minorHAnsi"/>
+          <w:sz w:val="22"/>
+          <w:szCs w:val="22"/>
+        </w:rPr>
+        <w:t>(255),</w:t>
+      </w:r>
+    </w:p>
+    <w:p>
+      <w:pPr>
+        <w:pStyle w:val="NormalWeb"/>
+        <w:spacing w:after="0"/>
+        <w:contextualSpacing/>
+        <w:rPr>
+          <w:rFonts w:asciiTheme="minorHAnsi" w:hAnsiTheme="minorHAnsi"/>
+          <w:sz w:val="22"/>
+          <w:szCs w:val="22"/>
+        </w:rPr>
+      </w:pPr>
+      <w:r>
+        <w:rPr>
+          <w:rFonts w:asciiTheme="minorHAnsi" w:hAnsiTheme="minorHAnsi"/>
+          <w:sz w:val="22"/>
+          <w:szCs w:val="22"/>
+        </w:rPr>
+        <w:t xml:space="preserve">   </w:t>
+      </w:r>
+      <w:proofErr w:type="spellStart"/>
+      <w:proofErr w:type="gramStart"/>
+      <w:r>
+        <w:rPr>
+          <w:rFonts w:asciiTheme="minorHAnsi" w:hAnsiTheme="minorHAnsi"/>
+          <w:sz w:val="22"/>
+          <w:szCs w:val="22"/>
+        </w:rPr>
+        <w:t>spp_id</w:t>
+      </w:r>
+      <w:proofErr w:type="spellEnd"/>
+      <w:proofErr w:type="gramEnd"/>
+      <w:r>
+        <w:rPr>
+          <w:rFonts w:asciiTheme="minorHAnsi" w:hAnsiTheme="minorHAnsi"/>
+          <w:sz w:val="22"/>
+          <w:szCs w:val="22"/>
+        </w:rPr>
+        <w:t xml:space="preserve">           </w:t>
+      </w:r>
+      <w:proofErr w:type="spellStart"/>
+      <w:r>
+        <w:rPr>
+          <w:rFonts w:asciiTheme="minorHAnsi" w:hAnsiTheme="minorHAnsi"/>
+          <w:sz w:val="22"/>
+          <w:szCs w:val="22"/>
+        </w:rPr>
+        <w:t>varchar</w:t>
+      </w:r>
+      <w:proofErr w:type="spellEnd"/>
+      <w:r>
+        <w:rPr>
+          <w:rFonts w:asciiTheme="minorHAnsi" w:hAnsiTheme="minorHAnsi"/>
+          <w:sz w:val="22"/>
+          <w:szCs w:val="22"/>
+        </w:rPr>
+        <w:t>(255),</w:t>
+      </w:r>
+    </w:p>
+    <w:p>
+      <w:pPr>
+        <w:pStyle w:val="NormalWeb"/>
+        <w:spacing w:after="0"/>
+        <w:contextualSpacing/>
+        <w:rPr>
+          <w:rFonts w:asciiTheme="minorHAnsi" w:hAnsiTheme="minorHAnsi"/>
+          <w:sz w:val="22"/>
+          <w:szCs w:val="22"/>
+        </w:rPr>
+      </w:pPr>
+      <w:r>
+        <w:rPr>
+          <w:rFonts w:asciiTheme="minorHAnsi" w:hAnsiTheme="minorHAnsi"/>
+          <w:sz w:val="22"/>
+          <w:szCs w:val="22"/>
+        </w:rPr>
+        <w:t xml:space="preserve">   </w:t>
+      </w:r>
+      <w:proofErr w:type="spellStart"/>
+      <w:proofErr w:type="gramStart"/>
+      <w:r>
+        <w:rPr>
+          <w:rFonts w:asciiTheme="minorHAnsi" w:hAnsiTheme="minorHAnsi"/>
+          <w:sz w:val="22"/>
+          <w:szCs w:val="22"/>
+        </w:rPr>
+        <w:t>source_id</w:t>
+      </w:r>
+      <w:proofErr w:type="spellEnd"/>
+      <w:proofErr w:type="gramEnd"/>
+      <w:r>
+        <w:rPr>
+          <w:rFonts w:asciiTheme="minorHAnsi" w:hAnsiTheme="minorHAnsi"/>
+          <w:sz w:val="22"/>
+          <w:szCs w:val="22"/>
+        </w:rPr>
+        <w:t xml:space="preserve">        </w:t>
+      </w:r>
+      <w:proofErr w:type="spellStart"/>
+      <w:r>
+        <w:rPr>
+          <w:rFonts w:asciiTheme="minorHAnsi" w:hAnsiTheme="minorHAnsi"/>
+          <w:sz w:val="22"/>
+          <w:szCs w:val="22"/>
+        </w:rPr>
+        <w:t>varchar</w:t>
+      </w:r>
+      <w:proofErr w:type="spellEnd"/>
+      <w:r>
+        <w:rPr>
+          <w:rFonts w:asciiTheme="minorHAnsi" w:hAnsiTheme="minorHAnsi"/>
+          <w:sz w:val="22"/>
+          <w:szCs w:val="22"/>
+        </w:rPr>
+        <w:t>(255),</w:t>
+      </w:r>
+    </w:p>
+    <w:p>
+      <w:pPr>
+        <w:pStyle w:val="NormalWeb"/>
+        <w:spacing w:after="0"/>
+        <w:contextualSpacing/>
+        <w:rPr>
+          <w:rFonts w:asciiTheme="minorHAnsi" w:hAnsiTheme="minorHAnsi"/>
+          <w:sz w:val="22"/>
+          <w:szCs w:val="22"/>
+        </w:rPr>
+      </w:pPr>
+      <w:r>
+        <w:rPr>
+          <w:rFonts w:asciiTheme="minorHAnsi" w:hAnsiTheme="minorHAnsi"/>
+          <w:sz w:val="22"/>
+          <w:szCs w:val="22"/>
+        </w:rPr>
+        <w:t xml:space="preserve">   </w:t>
+      </w:r>
+      <w:proofErr w:type="spellStart"/>
+      <w:r>
+        <w:rPr>
+          <w:rFonts w:asciiTheme="minorHAnsi" w:hAnsiTheme="minorHAnsi"/>
+          <w:sz w:val="22"/>
+          <w:szCs w:val="22"/>
+        </w:rPr>
+        <w:t>scientific_</w:t>
+      </w:r>
+      <w:proofErr w:type="gramStart"/>
+      <w:r>
+        <w:rPr>
+          <w:rFonts w:asciiTheme="minorHAnsi" w:hAnsiTheme="minorHAnsi"/>
+          <w:sz w:val="22"/>
+          <w:szCs w:val="22"/>
+        </w:rPr>
+        <w:t>name</w:t>
+      </w:r>
+      <w:proofErr w:type="spellEnd"/>
+      <w:r>
+        <w:rPr>
+          <w:rFonts w:asciiTheme="minorHAnsi" w:hAnsiTheme="minorHAnsi"/>
+          <w:sz w:val="22"/>
+          <w:szCs w:val="22"/>
+        </w:rPr>
+        <w:t xml:space="preserve">  </w:t>
+      </w:r>
+      <w:proofErr w:type="spellStart"/>
+      <w:r>
+        <w:rPr>
+          <w:rFonts w:asciiTheme="minorHAnsi" w:hAnsiTheme="minorHAnsi"/>
+          <w:sz w:val="22"/>
+          <w:szCs w:val="22"/>
+        </w:rPr>
+        <w:t>varchar</w:t>
+      </w:r>
+      <w:proofErr w:type="spellEnd"/>
+      <w:proofErr w:type="gramEnd"/>
+      <w:r>
+        <w:rPr>
+          <w:rFonts w:asciiTheme="minorHAnsi" w:hAnsiTheme="minorHAnsi"/>
+          <w:sz w:val="22"/>
+          <w:szCs w:val="22"/>
+        </w:rPr>
+        <w:t>(255),</w:t>
+      </w:r>
+    </w:p>
+    <w:p>
+      <w:pPr>
+        <w:pStyle w:val="NormalWeb"/>
+        <w:spacing w:after="0"/>
+        <w:contextualSpacing/>
+        <w:rPr>
+          <w:rFonts w:asciiTheme="minorHAnsi" w:hAnsiTheme="minorHAnsi"/>
+          <w:sz w:val="22"/>
+          <w:szCs w:val="22"/>
+        </w:rPr>
+      </w:pPr>
+      <w:r>
+        <w:rPr>
+          <w:rFonts w:asciiTheme="minorHAnsi" w:hAnsiTheme="minorHAnsi"/>
+          <w:sz w:val="22"/>
+          <w:szCs w:val="22"/>
+        </w:rPr>
+        <w:t xml:space="preserve">   </w:t>
+      </w:r>
+      <w:proofErr w:type="gramStart"/>
+      <w:r>
+        <w:rPr>
+          <w:rFonts w:asciiTheme="minorHAnsi" w:hAnsiTheme="minorHAnsi"/>
+          <w:sz w:val="22"/>
+          <w:szCs w:val="22"/>
+        </w:rPr>
+        <w:t>genus</w:t>
+      </w:r>
+      <w:proofErr w:type="gramEnd"/>
+      <w:r>
+        <w:rPr>
+          <w:rFonts w:asciiTheme="minorHAnsi" w:hAnsiTheme="minorHAnsi"/>
+          <w:sz w:val="22"/>
+          <w:szCs w:val="22"/>
+        </w:rPr>
+        <w:t xml:space="preserve">            </w:t>
+      </w:r>
+      <w:proofErr w:type="spellStart"/>
+      <w:r>
+        <w:rPr>
+          <w:rFonts w:asciiTheme="minorHAnsi" w:hAnsiTheme="minorHAnsi"/>
+          <w:sz w:val="22"/>
+          <w:szCs w:val="22"/>
+        </w:rPr>
+        <w:t>varchar</w:t>
+      </w:r>
+      <w:proofErr w:type="spellEnd"/>
+      <w:r>
+        <w:rPr>
+          <w:rFonts w:asciiTheme="minorHAnsi" w:hAnsiTheme="minorHAnsi"/>
+          <w:sz w:val="22"/>
+          <w:szCs w:val="22"/>
+        </w:rPr>
+        <w:t>(255),</w:t>
+      </w:r>
+    </w:p>
+    <w:p>
+      <w:pPr>
+        <w:pStyle w:val="NormalWeb"/>
+        <w:spacing w:after="0"/>
+        <w:contextualSpacing/>
+        <w:rPr>
+          <w:rFonts w:asciiTheme="minorHAnsi" w:hAnsiTheme="minorHAnsi"/>
+          <w:sz w:val="22"/>
+          <w:szCs w:val="22"/>
+        </w:rPr>
+      </w:pPr>
+      <w:r>
+        <w:rPr>
+          <w:rFonts w:asciiTheme="minorHAnsi" w:hAnsiTheme="minorHAnsi"/>
+          <w:sz w:val="22"/>
+          <w:szCs w:val="22"/>
+        </w:rPr>
+        <w:t xml:space="preserve">   </w:t>
+      </w:r>
+      <w:proofErr w:type="gramStart"/>
+      <w:r>
+        <w:rPr>
+          <w:rFonts w:asciiTheme="minorHAnsi" w:hAnsiTheme="minorHAnsi"/>
+          <w:sz w:val="22"/>
+          <w:szCs w:val="22"/>
+        </w:rPr>
+        <w:t>subgenus</w:t>
+      </w:r>
+      <w:proofErr w:type="gramEnd"/>
+      <w:r>
+        <w:rPr>
+          <w:rFonts w:asciiTheme="minorHAnsi" w:hAnsiTheme="minorHAnsi"/>
+          <w:sz w:val="22"/>
+          <w:szCs w:val="22"/>
+        </w:rPr>
+        <w:t xml:space="preserve">         </w:t>
+      </w:r>
+      <w:proofErr w:type="spellStart"/>
+      <w:r>
+        <w:rPr>
+          <w:rFonts w:asciiTheme="minorHAnsi" w:hAnsiTheme="minorHAnsi"/>
+          <w:sz w:val="22"/>
+          <w:szCs w:val="22"/>
+        </w:rPr>
+        <w:t>varchar</w:t>
+      </w:r>
+      <w:proofErr w:type="spellEnd"/>
+      <w:r>
+        <w:rPr>
+          <w:rFonts w:asciiTheme="minorHAnsi" w:hAnsiTheme="minorHAnsi"/>
+          <w:sz w:val="22"/>
+          <w:szCs w:val="22"/>
+        </w:rPr>
+        <w:t>(255),</w:t>
+      </w:r>
+    </w:p>
+    <w:p>
+      <w:pPr>
+        <w:pStyle w:val="NormalWeb"/>
+        <w:spacing w:after="0"/>
+        <w:contextualSpacing/>
+        <w:rPr>
+          <w:rFonts w:asciiTheme="minorHAnsi" w:hAnsiTheme="minorHAnsi"/>
+          <w:sz w:val="22"/>
+          <w:szCs w:val="22"/>
+        </w:rPr>
+      </w:pPr>
+      <w:r>
+        <w:rPr>
+          <w:rFonts w:asciiTheme="minorHAnsi" w:hAnsiTheme="minorHAnsi"/>
+          <w:sz w:val="22"/>
+          <w:szCs w:val="22"/>
+        </w:rPr>
+        <w:t xml:space="preserve">   </w:t>
+      </w:r>
+      <w:proofErr w:type="gramStart"/>
+      <w:r>
+        <w:rPr>
+          <w:rFonts w:asciiTheme="minorHAnsi" w:hAnsiTheme="minorHAnsi"/>
+          <w:sz w:val="22"/>
+          <w:szCs w:val="22"/>
+        </w:rPr>
+        <w:t>species</w:t>
+      </w:r>
+      <w:proofErr w:type="gramEnd"/>
+      <w:r>
+        <w:rPr>
+          <w:rFonts w:asciiTheme="minorHAnsi" w:hAnsiTheme="minorHAnsi"/>
+          <w:sz w:val="22"/>
+          <w:szCs w:val="22"/>
+        </w:rPr>
+        <w:t xml:space="preserve">          </w:t>
+      </w:r>
+      <w:proofErr w:type="spellStart"/>
+      <w:r>
+        <w:rPr>
+          <w:rFonts w:asciiTheme="minorHAnsi" w:hAnsiTheme="minorHAnsi"/>
+          <w:sz w:val="22"/>
+          <w:szCs w:val="22"/>
+        </w:rPr>
+        <w:t>varchar</w:t>
+      </w:r>
+      <w:proofErr w:type="spellEnd"/>
+      <w:r>
+        <w:rPr>
+          <w:rFonts w:asciiTheme="minorHAnsi" w:hAnsiTheme="minorHAnsi"/>
+          <w:sz w:val="22"/>
+          <w:szCs w:val="22"/>
+        </w:rPr>
+        <w:t>(255),</w:t>
+      </w:r>
+    </w:p>
+    <w:p>
+      <w:pPr>
+        <w:pStyle w:val="NormalWeb"/>
+        <w:spacing w:after="0"/>
+        <w:contextualSpacing/>
+        <w:rPr>
+          <w:rFonts w:asciiTheme="minorHAnsi" w:hAnsiTheme="minorHAnsi"/>
+          <w:sz w:val="22"/>
+          <w:szCs w:val="22"/>
+        </w:rPr>
+      </w:pPr>
+      <w:r>
+        <w:rPr>
+          <w:rFonts w:asciiTheme="minorHAnsi" w:hAnsiTheme="minorHAnsi"/>
+          <w:sz w:val="22"/>
+          <w:szCs w:val="22"/>
+        </w:rPr>
+        <w:t xml:space="preserve">   </w:t>
+      </w:r>
+      <w:proofErr w:type="gramStart"/>
+      <w:r>
+        <w:rPr>
+          <w:rFonts w:asciiTheme="minorHAnsi" w:hAnsiTheme="minorHAnsi"/>
+          <w:sz w:val="22"/>
+          <w:szCs w:val="22"/>
+        </w:rPr>
+        <w:t>subspecies</w:t>
+      </w:r>
+      <w:proofErr w:type="gramEnd"/>
+      <w:r>
+        <w:rPr>
+          <w:rFonts w:asciiTheme="minorHAnsi" w:hAnsiTheme="minorHAnsi"/>
+          <w:sz w:val="22"/>
+          <w:szCs w:val="22"/>
+        </w:rPr>
+        <w:t xml:space="preserve">       </w:t>
+      </w:r>
+      <w:proofErr w:type="spellStart"/>
+      <w:r>
+        <w:rPr>
+          <w:rFonts w:asciiTheme="minorHAnsi" w:hAnsiTheme="minorHAnsi"/>
+          <w:sz w:val="22"/>
+          <w:szCs w:val="22"/>
+        </w:rPr>
+        <w:t>varchar</w:t>
+      </w:r>
+      <w:proofErr w:type="spellEnd"/>
+      <w:r>
+        <w:rPr>
+          <w:rFonts w:asciiTheme="minorHAnsi" w:hAnsiTheme="minorHAnsi"/>
+          <w:sz w:val="22"/>
+          <w:szCs w:val="22"/>
+        </w:rPr>
+        <w:t>(255),</w:t>
+      </w:r>
+    </w:p>
+    <w:p>
+      <w:pPr>
+        <w:pStyle w:val="NormalWeb"/>
+        <w:spacing w:after="0"/>
+        <w:contextualSpacing/>
+        <w:rPr>
+          <w:rFonts w:asciiTheme="minorHAnsi" w:hAnsiTheme="minorHAnsi"/>
+          <w:sz w:val="22"/>
+          <w:szCs w:val="22"/>
+        </w:rPr>
+      </w:pPr>
+      <w:r>
+        <w:rPr>
+          <w:rFonts w:asciiTheme="minorHAnsi" w:hAnsiTheme="minorHAnsi"/>
+          <w:sz w:val="22"/>
+          <w:szCs w:val="22"/>
+        </w:rPr>
+        <w:t xml:space="preserve">   </w:t>
+      </w:r>
+      <w:proofErr w:type="spellStart"/>
+      <w:proofErr w:type="gramStart"/>
+      <w:r>
+        <w:rPr>
+          <w:rFonts w:asciiTheme="minorHAnsi" w:hAnsiTheme="minorHAnsi"/>
+          <w:sz w:val="22"/>
+          <w:szCs w:val="22"/>
+        </w:rPr>
+        <w:t>authority_name</w:t>
+      </w:r>
+      <w:proofErr w:type="spellEnd"/>
+      <w:proofErr w:type="gramEnd"/>
+      <w:r>
+        <w:rPr>
+          <w:rFonts w:asciiTheme="minorHAnsi" w:hAnsiTheme="minorHAnsi"/>
+          <w:sz w:val="22"/>
+          <w:szCs w:val="22"/>
+        </w:rPr>
+        <w:t xml:space="preserve">   </w:t>
+      </w:r>
+      <w:proofErr w:type="spellStart"/>
+      <w:r>
+        <w:rPr>
+          <w:rFonts w:asciiTheme="minorHAnsi" w:hAnsiTheme="minorHAnsi"/>
+          <w:sz w:val="22"/>
+          <w:szCs w:val="22"/>
+        </w:rPr>
+        <w:t>varchar</w:t>
+      </w:r>
+      <w:proofErr w:type="spellEnd"/>
+      <w:r>
+        <w:rPr>
+          <w:rFonts w:asciiTheme="minorHAnsi" w:hAnsiTheme="minorHAnsi"/>
+          <w:sz w:val="22"/>
+          <w:szCs w:val="22"/>
+        </w:rPr>
+        <w:t>(255),</w:t>
+      </w:r>
+    </w:p>
+    <w:p>
+      <w:pPr>
+        <w:pStyle w:val="NormalWeb"/>
+        <w:spacing w:after="0"/>
+        <w:contextualSpacing/>
+        <w:rPr>
+          <w:rFonts w:asciiTheme="minorHAnsi" w:hAnsiTheme="minorHAnsi"/>
+          <w:sz w:val="22"/>
+          <w:szCs w:val="22"/>
+        </w:rPr>
+      </w:pPr>
+      <w:r>
+        <w:rPr>
+          <w:rFonts w:asciiTheme="minorHAnsi" w:hAnsiTheme="minorHAnsi"/>
+          <w:sz w:val="22"/>
+          <w:szCs w:val="22"/>
+        </w:rPr>
+        <w:lastRenderedPageBreak/>
+        <w:t xml:space="preserve">   </w:t>
+      </w:r>
+      <w:proofErr w:type="spellStart"/>
+      <w:proofErr w:type="gramStart"/>
+      <w:r>
+        <w:rPr>
+          <w:rFonts w:asciiTheme="minorHAnsi" w:hAnsiTheme="minorHAnsi"/>
+          <w:sz w:val="22"/>
+          <w:szCs w:val="22"/>
+        </w:rPr>
+        <w:t>authority_year</w:t>
+      </w:r>
+      <w:proofErr w:type="spellEnd"/>
+      <w:proofErr w:type="gramEnd"/>
+      <w:r>
+        <w:rPr>
+          <w:rFonts w:asciiTheme="minorHAnsi" w:hAnsiTheme="minorHAnsi"/>
+          <w:sz w:val="22"/>
+          <w:szCs w:val="22"/>
+        </w:rPr>
+        <w:t xml:space="preserve">   numeric,</w:t>
+      </w:r>
+    </w:p>
+    <w:p>
+      <w:pPr>
+        <w:pStyle w:val="NormalWeb"/>
+        <w:spacing w:after="0"/>
+        <w:contextualSpacing/>
+        <w:rPr>
+          <w:rFonts w:asciiTheme="minorHAnsi" w:hAnsiTheme="minorHAnsi"/>
+          <w:sz w:val="22"/>
+          <w:szCs w:val="22"/>
+        </w:rPr>
+      </w:pPr>
+      <w:r>
+        <w:rPr>
+          <w:rFonts w:asciiTheme="minorHAnsi" w:hAnsiTheme="minorHAnsi"/>
+          <w:sz w:val="22"/>
+          <w:szCs w:val="22"/>
+        </w:rPr>
+        <w:t xml:space="preserve">   </w:t>
+      </w:r>
+      <w:proofErr w:type="spellStart"/>
+      <w:proofErr w:type="gramStart"/>
+      <w:r>
+        <w:rPr>
+          <w:rFonts w:asciiTheme="minorHAnsi" w:hAnsiTheme="minorHAnsi"/>
+          <w:sz w:val="22"/>
+          <w:szCs w:val="22"/>
+        </w:rPr>
+        <w:t>itis_number</w:t>
+      </w:r>
+      <w:proofErr w:type="spellEnd"/>
+      <w:proofErr w:type="gramEnd"/>
+      <w:r>
+        <w:rPr>
+          <w:rFonts w:asciiTheme="minorHAnsi" w:hAnsiTheme="minorHAnsi"/>
+          <w:sz w:val="22"/>
+          <w:szCs w:val="22"/>
+        </w:rPr>
+        <w:t xml:space="preserve">      numeric,</w:t>
+      </w:r>
+    </w:p>
+    <w:p>
+      <w:pPr>
+        <w:pStyle w:val="NormalWeb"/>
+        <w:spacing w:after="0"/>
+        <w:contextualSpacing/>
+        <w:rPr>
+          <w:rFonts w:asciiTheme="minorHAnsi" w:hAnsiTheme="minorHAnsi"/>
+          <w:sz w:val="22"/>
+          <w:szCs w:val="22"/>
+        </w:rPr>
+      </w:pPr>
+      <w:r>
+        <w:rPr>
+          <w:rFonts w:asciiTheme="minorHAnsi" w:hAnsiTheme="minorHAnsi"/>
+          <w:sz w:val="22"/>
+          <w:szCs w:val="22"/>
+        </w:rPr>
+        <w:t xml:space="preserve">   </w:t>
+      </w:r>
+      <w:proofErr w:type="spellStart"/>
+      <w:proofErr w:type="gramStart"/>
+      <w:r>
+        <w:rPr>
+          <w:rFonts w:asciiTheme="minorHAnsi" w:hAnsiTheme="minorHAnsi"/>
+          <w:sz w:val="22"/>
+          <w:szCs w:val="22"/>
+        </w:rPr>
+        <w:t>common_name</w:t>
+      </w:r>
+      <w:proofErr w:type="spellEnd"/>
+      <w:proofErr w:type="gramEnd"/>
+      <w:r>
+        <w:rPr>
+          <w:rFonts w:asciiTheme="minorHAnsi" w:hAnsiTheme="minorHAnsi"/>
+          <w:sz w:val="22"/>
+          <w:szCs w:val="22"/>
+        </w:rPr>
+        <w:t xml:space="preserve">      </w:t>
+      </w:r>
+      <w:proofErr w:type="spellStart"/>
+      <w:r>
+        <w:rPr>
+          <w:rFonts w:asciiTheme="minorHAnsi" w:hAnsiTheme="minorHAnsi"/>
+          <w:sz w:val="22"/>
+          <w:szCs w:val="22"/>
+        </w:rPr>
+        <w:t>varchar</w:t>
+      </w:r>
+      <w:proofErr w:type="spellEnd"/>
+      <w:r>
+        <w:rPr>
+          <w:rFonts w:asciiTheme="minorHAnsi" w:hAnsiTheme="minorHAnsi"/>
+          <w:sz w:val="22"/>
+          <w:szCs w:val="22"/>
+        </w:rPr>
+        <w:t>(255)</w:t>
+      </w:r>
+    </w:p>
+    <w:p>
+      <w:pPr>
+        <w:pStyle w:val="NormalWeb"/>
+        <w:spacing w:after="0"/>
+        <w:contextualSpacing/>
+        <w:rPr>
+          <w:rFonts w:asciiTheme="minorHAnsi" w:hAnsiTheme="minorHAnsi"/>
+          <w:sz w:val="22"/>
+          <w:szCs w:val="22"/>
+        </w:rPr>
+      </w:pPr>
+      <w:r>
+        <w:rPr>
+          <w:rFonts w:asciiTheme="minorHAnsi" w:hAnsiTheme="minorHAnsi"/>
+          <w:sz w:val="22"/>
+          <w:szCs w:val="22"/>
+        </w:rPr>
+        <w:t>);</w:t>
+      </w:r>
+    </w:p>
+    <w:p>
+      <w:pPr>
+        <w:pStyle w:val="NormalWeb"/>
+        <w:spacing w:after="0"/>
+        <w:contextualSpacing/>
+        <w:rPr>
+          <w:rFonts w:asciiTheme="minorHAnsi" w:hAnsiTheme="minorHAnsi"/>
+          <w:sz w:val="22"/>
+          <w:szCs w:val="22"/>
+        </w:rPr>
+      </w:pPr>
+    </w:p>
+    <w:p>
+      <w:pPr>
+        <w:pStyle w:val="NormalWeb"/>
+        <w:spacing w:after="0"/>
+        <w:contextualSpacing/>
+        <w:rPr>
+          <w:rFonts w:asciiTheme="minorHAnsi" w:hAnsiTheme="minorHAnsi"/>
+          <w:sz w:val="22"/>
+          <w:szCs w:val="22"/>
+        </w:rPr>
+      </w:pPr>
+      <w:r>
+        <w:rPr>
+          <w:rFonts w:asciiTheme="minorHAnsi" w:hAnsiTheme="minorHAnsi"/>
+          <w:sz w:val="22"/>
+          <w:szCs w:val="22"/>
+        </w:rPr>
+        <w:t>COMMIT;</w:t>
+      </w:r>
+    </w:p>
+    <w:p>
+      <w:pPr>
+        <w:pStyle w:val="NormalWeb"/>
+        <w:spacing w:after="0"/>
+        <w:contextualSpacing/>
+        <w:rPr>
+          <w:rFonts w:asciiTheme="minorHAnsi" w:hAnsiTheme="minorHAnsi"/>
+          <w:sz w:val="22"/>
+          <w:szCs w:val="22"/>
+        </w:rPr>
+      </w:pPr>
+    </w:p>
+    <w:p>
+      <w:pPr>
+        <w:pStyle w:val="NormalWeb"/>
+        <w:spacing w:after="0"/>
+        <w:contextualSpacing/>
+        <w:rPr>
+          <w:rFonts w:asciiTheme="minorHAnsi" w:hAnsiTheme="minorHAnsi"/>
+          <w:sz w:val="22"/>
+          <w:szCs w:val="22"/>
+        </w:rPr>
+      </w:pPr>
+    </w:p>
+    <w:p>
+      <w:pPr>
+        <w:pStyle w:val="NormalWeb"/>
+        <w:spacing w:after="0"/>
+        <w:contextualSpacing/>
+        <w:rPr>
+          <w:rFonts w:asciiTheme="minorHAnsi" w:hAnsiTheme="minorHAnsi"/>
+          <w:sz w:val="22"/>
+          <w:szCs w:val="22"/>
+        </w:rPr>
+      </w:pPr>
+      <w:proofErr w:type="spellStart"/>
+      <w:proofErr w:type="gramStart"/>
+      <w:r>
+        <w:rPr>
+          <w:rFonts w:asciiTheme="minorHAnsi" w:hAnsiTheme="minorHAnsi"/>
+          <w:sz w:val="22"/>
+          <w:szCs w:val="22"/>
+        </w:rPr>
+        <w:t>wbimport</w:t>
+      </w:r>
+      <w:proofErr w:type="spellEnd"/>
+      <w:proofErr w:type="gramEnd"/>
+      <w:r>
+        <w:rPr>
+          <w:rFonts w:asciiTheme="minorHAnsi" w:hAnsiTheme="minorHAnsi"/>
+          <w:sz w:val="22"/>
+          <w:szCs w:val="22"/>
+        </w:rPr>
+        <w:t xml:space="preserve"> </w:t>
+      </w:r>
+    </w:p>
+    <w:p>
+      <w:pPr>
+        <w:pStyle w:val="NormalWeb"/>
+        <w:spacing w:after="0"/>
+        <w:contextualSpacing/>
+        <w:rPr>
+          <w:rFonts w:asciiTheme="minorHAnsi" w:hAnsiTheme="minorHAnsi"/>
+          <w:sz w:val="22"/>
+          <w:szCs w:val="22"/>
+        </w:rPr>
+      </w:pPr>
+      <w:r>
+        <w:rPr>
+          <w:rFonts w:asciiTheme="minorHAnsi" w:hAnsiTheme="minorHAnsi"/>
+          <w:sz w:val="22"/>
+          <w:szCs w:val="22"/>
+        </w:rPr>
+        <w:t xml:space="preserve"> -file=K:\FSU1\Informatics\splist_tax_git_to_db_local\taxonomy.plants.csv</w:t>
+      </w:r>
+    </w:p>
+    <w:p>
+      <w:pPr>
+        <w:pStyle w:val="NormalWeb"/>
+        <w:spacing w:after="0"/>
+        <w:contextualSpacing/>
+        <w:rPr>
+          <w:rFonts w:asciiTheme="minorHAnsi" w:hAnsiTheme="minorHAnsi"/>
+          <w:sz w:val="22"/>
+          <w:szCs w:val="22"/>
+        </w:rPr>
+      </w:pPr>
+      <w:r>
+        <w:rPr>
+          <w:rFonts w:asciiTheme="minorHAnsi" w:hAnsiTheme="minorHAnsi"/>
+          <w:sz w:val="22"/>
+          <w:szCs w:val="22"/>
+        </w:rPr>
+        <w:t xml:space="preserve"> -table=</w:t>
+      </w:r>
+      <w:proofErr w:type="spellStart"/>
+      <w:r>
+        <w:rPr>
+          <w:rFonts w:asciiTheme="minorHAnsi" w:hAnsiTheme="minorHAnsi"/>
+          <w:sz w:val="22"/>
+          <w:szCs w:val="22"/>
+        </w:rPr>
+        <w:t>taxonomy.plants_update_temp</w:t>
+      </w:r>
+      <w:proofErr w:type="spellEnd"/>
+    </w:p>
+    <w:p>
+      <w:pPr>
+        <w:pStyle w:val="NormalWeb"/>
+        <w:spacing w:after="0"/>
+        <w:contextualSpacing/>
+        <w:rPr>
+          <w:rFonts w:asciiTheme="minorHAnsi" w:hAnsiTheme="minorHAnsi"/>
+          <w:sz w:val="22"/>
+          <w:szCs w:val="22"/>
+        </w:rPr>
+      </w:pPr>
+      <w:r>
+        <w:rPr>
+          <w:rFonts w:asciiTheme="minorHAnsi" w:hAnsiTheme="minorHAnsi"/>
+          <w:sz w:val="22"/>
+          <w:szCs w:val="22"/>
+        </w:rPr>
+        <w:t xml:space="preserve"> -delimiter=,</w:t>
+      </w:r>
+    </w:p>
+    <w:p>
+      <w:pPr>
+        <w:pStyle w:val="NormalWeb"/>
+        <w:spacing w:after="0"/>
+        <w:contextualSpacing/>
+        <w:rPr>
+          <w:rFonts w:asciiTheme="minorHAnsi" w:hAnsiTheme="minorHAnsi"/>
+          <w:sz w:val="22"/>
+          <w:szCs w:val="22"/>
+        </w:rPr>
+      </w:pPr>
+      <w:r>
+        <w:rPr>
+          <w:rFonts w:asciiTheme="minorHAnsi" w:hAnsiTheme="minorHAnsi"/>
+          <w:sz w:val="22"/>
+          <w:szCs w:val="22"/>
+        </w:rPr>
+        <w:t xml:space="preserve"> -header = TRUE;      </w:t>
+      </w:r>
+    </w:p>
+    <w:p>
+      <w:pPr>
+        <w:pStyle w:val="NormalWeb"/>
+        <w:spacing w:after="0"/>
+        <w:contextualSpacing/>
+        <w:rPr>
+          <w:rFonts w:asciiTheme="minorHAnsi" w:hAnsiTheme="minorHAnsi"/>
+          <w:sz w:val="22"/>
+          <w:szCs w:val="22"/>
+        </w:rPr>
+      </w:pPr>
+      <w:r>
+        <w:rPr>
+          <w:rFonts w:asciiTheme="minorHAnsi" w:hAnsiTheme="minorHAnsi"/>
+          <w:sz w:val="22"/>
+          <w:szCs w:val="22"/>
+        </w:rPr>
+        <w:t xml:space="preserve">COMMIT;                                                          </w:t>
+      </w:r>
+    </w:p>
+    <w:p>
+      <w:pPr>
+        <w:pStyle w:val="NormalWeb"/>
+        <w:spacing w:after="0"/>
+        <w:contextualSpacing/>
+        <w:rPr>
+          <w:rFonts w:asciiTheme="minorHAnsi" w:hAnsiTheme="minorHAnsi"/>
+          <w:sz w:val="22"/>
+          <w:szCs w:val="22"/>
+        </w:rPr>
+      </w:pPr>
+    </w:p>
+    <w:p>
+      <w:pPr>
+        <w:pStyle w:val="NormalWeb"/>
+        <w:spacing w:after="0"/>
+        <w:contextualSpacing/>
+        <w:rPr>
+          <w:rFonts w:asciiTheme="minorHAnsi" w:hAnsiTheme="minorHAnsi"/>
+          <w:sz w:val="22"/>
+          <w:szCs w:val="22"/>
+        </w:rPr>
+      </w:pPr>
+    </w:p>
+    <w:p>
+      <w:pPr>
+        <w:pStyle w:val="NormalWeb"/>
+        <w:spacing w:after="0"/>
+        <w:contextualSpacing/>
+        <w:rPr>
+          <w:rFonts w:asciiTheme="minorHAnsi" w:hAnsiTheme="minorHAnsi"/>
+          <w:sz w:val="22"/>
+          <w:szCs w:val="22"/>
+        </w:rPr>
+      </w:pPr>
+      <w:r>
+        <w:rPr>
+          <w:rFonts w:asciiTheme="minorHAnsi" w:hAnsiTheme="minorHAnsi"/>
+          <w:sz w:val="22"/>
+          <w:szCs w:val="22"/>
+        </w:rPr>
+        <w:t xml:space="preserve">CREATE RULE </w:t>
+      </w:r>
+      <w:proofErr w:type="spellStart"/>
+      <w:r>
+        <w:rPr>
+          <w:rFonts w:asciiTheme="minorHAnsi" w:hAnsiTheme="minorHAnsi"/>
+          <w:sz w:val="22"/>
+          <w:szCs w:val="22"/>
+        </w:rPr>
+        <w:t>plants_tax_duplicate_ignore</w:t>
+      </w:r>
+      <w:proofErr w:type="spellEnd"/>
+      <w:r>
+        <w:rPr>
+          <w:rFonts w:asciiTheme="minorHAnsi" w:hAnsiTheme="minorHAnsi"/>
+          <w:sz w:val="22"/>
+          <w:szCs w:val="22"/>
+        </w:rPr>
+        <w:t xml:space="preserve"> AS ON INSERT TO </w:t>
+      </w:r>
+      <w:proofErr w:type="spellStart"/>
+      <w:r>
+        <w:rPr>
+          <w:rFonts w:asciiTheme="minorHAnsi" w:hAnsiTheme="minorHAnsi"/>
+          <w:sz w:val="22"/>
+          <w:szCs w:val="22"/>
+        </w:rPr>
+        <w:t>taxonomy.plants</w:t>
+      </w:r>
+      <w:proofErr w:type="spellEnd"/>
+    </w:p>
+    <w:p>
+      <w:pPr>
+        <w:pStyle w:val="NormalWeb"/>
+        <w:spacing w:after="0"/>
+        <w:contextualSpacing/>
+        <w:rPr>
+          <w:rFonts w:asciiTheme="minorHAnsi" w:hAnsiTheme="minorHAnsi"/>
+          <w:sz w:val="22"/>
+          <w:szCs w:val="22"/>
+        </w:rPr>
+      </w:pPr>
+      <w:r>
+        <w:rPr>
+          <w:rFonts w:asciiTheme="minorHAnsi" w:hAnsiTheme="minorHAnsi"/>
+          <w:sz w:val="22"/>
+          <w:szCs w:val="22"/>
+        </w:rPr>
+        <w:tab/>
+        <w:t xml:space="preserve">WHERE (EXISTS (SELECT 1 FROM </w:t>
+      </w:r>
+      <w:proofErr w:type="spellStart"/>
+      <w:r>
+        <w:rPr>
+          <w:rFonts w:asciiTheme="minorHAnsi" w:hAnsiTheme="minorHAnsi"/>
+          <w:sz w:val="22"/>
+          <w:szCs w:val="22"/>
+        </w:rPr>
+        <w:t>taxonomy.plants</w:t>
+      </w:r>
+      <w:proofErr w:type="spellEnd"/>
+    </w:p>
+    <w:p>
+      <w:pPr>
+        <w:pStyle w:val="NormalWeb"/>
+        <w:spacing w:after="0"/>
+        <w:contextualSpacing/>
+        <w:rPr>
+          <w:rFonts w:asciiTheme="minorHAnsi" w:hAnsiTheme="minorHAnsi"/>
+          <w:sz w:val="22"/>
+          <w:szCs w:val="22"/>
+        </w:rPr>
+      </w:pPr>
+      <w:r>
+        <w:rPr>
+          <w:rFonts w:asciiTheme="minorHAnsi" w:hAnsiTheme="minorHAnsi"/>
+          <w:sz w:val="22"/>
+          <w:szCs w:val="22"/>
+        </w:rPr>
+        <w:t>WHERE (</w:t>
+      </w:r>
+      <w:proofErr w:type="spellStart"/>
+      <w:r>
+        <w:rPr>
+          <w:rFonts w:asciiTheme="minorHAnsi" w:hAnsiTheme="minorHAnsi"/>
+          <w:sz w:val="22"/>
+          <w:szCs w:val="22"/>
+        </w:rPr>
+        <w:t>spp_id</w:t>
+      </w:r>
+      <w:proofErr w:type="spellEnd"/>
+      <w:r>
+        <w:rPr>
+          <w:rFonts w:asciiTheme="minorHAnsi" w:hAnsiTheme="minorHAnsi"/>
+          <w:sz w:val="22"/>
+          <w:szCs w:val="22"/>
+        </w:rPr>
+        <w:t>) = (</w:t>
+      </w:r>
+      <w:proofErr w:type="spellStart"/>
+      <w:r>
+        <w:rPr>
+          <w:rFonts w:asciiTheme="minorHAnsi" w:hAnsiTheme="minorHAnsi"/>
+          <w:sz w:val="22"/>
+          <w:szCs w:val="22"/>
+        </w:rPr>
+        <w:t>NEW.spp_id</w:t>
+      </w:r>
+      <w:proofErr w:type="spellEnd"/>
+      <w:r>
+        <w:rPr>
+          <w:rFonts w:asciiTheme="minorHAnsi" w:hAnsiTheme="minorHAnsi"/>
+          <w:sz w:val="22"/>
+          <w:szCs w:val="22"/>
+        </w:rPr>
+        <w:t>))) DO INSTEAD NOTHING;</w:t>
+      </w:r>
+    </w:p>
+    <w:p>
+      <w:pPr>
+        <w:pStyle w:val="NormalWeb"/>
+        <w:spacing w:after="0"/>
+        <w:contextualSpacing/>
+        <w:rPr>
+          <w:rFonts w:asciiTheme="minorHAnsi" w:hAnsiTheme="minorHAnsi"/>
+          <w:sz w:val="22"/>
+          <w:szCs w:val="22"/>
+        </w:rPr>
+      </w:pPr>
+      <w:r>
+        <w:rPr>
+          <w:rFonts w:asciiTheme="minorHAnsi" w:hAnsiTheme="minorHAnsi"/>
+          <w:sz w:val="22"/>
+          <w:szCs w:val="22"/>
+        </w:rPr>
+        <w:t>COMMIT;</w:t>
+      </w:r>
+    </w:p>
+    <w:p>
+      <w:pPr>
+        <w:pStyle w:val="NormalWeb"/>
+        <w:spacing w:after="0"/>
+        <w:contextualSpacing/>
+        <w:rPr>
+          <w:rFonts w:asciiTheme="minorHAnsi" w:hAnsiTheme="minorHAnsi"/>
+          <w:sz w:val="22"/>
+          <w:szCs w:val="22"/>
+        </w:rPr>
+      </w:pPr>
+      <w:r>
+        <w:rPr>
+          <w:rFonts w:asciiTheme="minorHAnsi" w:hAnsiTheme="minorHAnsi"/>
+          <w:sz w:val="22"/>
+          <w:szCs w:val="22"/>
+        </w:rPr>
+        <w:t xml:space="preserve">INSERT INTO </w:t>
+      </w:r>
+      <w:proofErr w:type="spellStart"/>
+      <w:r>
+        <w:rPr>
+          <w:rFonts w:asciiTheme="minorHAnsi" w:hAnsiTheme="minorHAnsi"/>
+          <w:sz w:val="22"/>
+          <w:szCs w:val="22"/>
+        </w:rPr>
+        <w:t>taxonomy.plants</w:t>
+      </w:r>
+      <w:proofErr w:type="spellEnd"/>
+      <w:r>
+        <w:rPr>
+          <w:rFonts w:asciiTheme="minorHAnsi" w:hAnsiTheme="minorHAnsi"/>
+          <w:sz w:val="22"/>
+          <w:szCs w:val="22"/>
+        </w:rPr>
+        <w:t xml:space="preserve"> SELECT * FROM </w:t>
+      </w:r>
+      <w:proofErr w:type="spellStart"/>
+      <w:r>
+        <w:rPr>
+          <w:rFonts w:asciiTheme="minorHAnsi" w:hAnsiTheme="minorHAnsi"/>
+          <w:sz w:val="22"/>
+          <w:szCs w:val="22"/>
+        </w:rPr>
+        <w:t>taxonomy.plants_update_temp</w:t>
+      </w:r>
+      <w:proofErr w:type="spellEnd"/>
+      <w:r>
+        <w:rPr>
+          <w:rFonts w:asciiTheme="minorHAnsi" w:hAnsiTheme="minorHAnsi"/>
+          <w:sz w:val="22"/>
+          <w:szCs w:val="22"/>
+        </w:rPr>
+        <w:t>;</w:t>
+      </w:r>
+    </w:p>
+    <w:p>
+      <w:pPr>
+        <w:pStyle w:val="NormalWeb"/>
+        <w:spacing w:after="0"/>
+        <w:contextualSpacing/>
+        <w:rPr>
+          <w:rFonts w:asciiTheme="minorHAnsi" w:hAnsiTheme="minorHAnsi"/>
+          <w:sz w:val="22"/>
+          <w:szCs w:val="22"/>
+        </w:rPr>
+      </w:pPr>
+      <w:r>
+        <w:rPr>
+          <w:rFonts w:asciiTheme="minorHAnsi" w:hAnsiTheme="minorHAnsi"/>
+          <w:sz w:val="22"/>
+          <w:szCs w:val="22"/>
+        </w:rPr>
+        <w:t xml:space="preserve">DROP RULE </w:t>
+      </w:r>
+      <w:proofErr w:type="spellStart"/>
+      <w:r>
+        <w:rPr>
+          <w:rFonts w:asciiTheme="minorHAnsi" w:hAnsiTheme="minorHAnsi"/>
+          <w:sz w:val="22"/>
+          <w:szCs w:val="22"/>
+        </w:rPr>
+        <w:t>plants_tax_duplicate_ignore</w:t>
+      </w:r>
+      <w:proofErr w:type="spellEnd"/>
+      <w:r>
+        <w:rPr>
+          <w:rFonts w:asciiTheme="minorHAnsi" w:hAnsiTheme="minorHAnsi"/>
+          <w:sz w:val="22"/>
+          <w:szCs w:val="22"/>
+        </w:rPr>
+        <w:t xml:space="preserve"> ON </w:t>
+      </w:r>
+      <w:proofErr w:type="spellStart"/>
+      <w:r>
+        <w:rPr>
+          <w:rFonts w:asciiTheme="minorHAnsi" w:hAnsiTheme="minorHAnsi"/>
+          <w:sz w:val="22"/>
+          <w:szCs w:val="22"/>
+        </w:rPr>
+        <w:t>taxonomy.plants</w:t>
+      </w:r>
+      <w:proofErr w:type="spellEnd"/>
+      <w:r>
+        <w:rPr>
+          <w:rFonts w:asciiTheme="minorHAnsi" w:hAnsiTheme="minorHAnsi"/>
+          <w:sz w:val="22"/>
+          <w:szCs w:val="22"/>
+        </w:rPr>
+        <w:t>;</w:t>
+      </w:r>
+    </w:p>
+    <w:p>
+      <w:pPr>
+        <w:pStyle w:val="NormalWeb"/>
+        <w:spacing w:after="0"/>
+        <w:contextualSpacing/>
+        <w:rPr>
+          <w:rFonts w:asciiTheme="minorHAnsi" w:hAnsiTheme="minorHAnsi"/>
+          <w:sz w:val="22"/>
+          <w:szCs w:val="22"/>
+        </w:rPr>
+      </w:pPr>
+      <w:r>
+        <w:rPr>
+          <w:rFonts w:asciiTheme="minorHAnsi" w:hAnsiTheme="minorHAnsi"/>
+          <w:sz w:val="22"/>
+          <w:szCs w:val="22"/>
+        </w:rPr>
+        <w:t>COMMIT;</w:t>
+      </w:r>
+    </w:p>
+    <w:p>
+      <w:pPr>
+        <w:pStyle w:val="NormalWeb"/>
+        <w:spacing w:after="0"/>
+        <w:contextualSpacing/>
+        <w:rPr>
+          <w:rFonts w:asciiTheme="minorHAnsi" w:hAnsiTheme="minorHAnsi"/>
+          <w:sz w:val="22"/>
+          <w:szCs w:val="22"/>
+        </w:rPr>
+      </w:pPr>
+    </w:p>
+    <w:p>
+      <w:pPr>
+        <w:pStyle w:val="NormalWeb"/>
+        <w:spacing w:after="0"/>
+        <w:contextualSpacing/>
+        <w:rPr>
+          <w:rFonts w:asciiTheme="minorHAnsi" w:hAnsiTheme="minorHAnsi"/>
+          <w:sz w:val="22"/>
+          <w:szCs w:val="22"/>
+        </w:rPr>
+      </w:pPr>
+      <w:r>
+        <w:rPr>
+          <w:rFonts w:asciiTheme="minorHAnsi" w:hAnsiTheme="minorHAnsi"/>
+          <w:sz w:val="22"/>
+          <w:szCs w:val="22"/>
+        </w:rPr>
+        <w:t xml:space="preserve">DROP </w:t>
+      </w:r>
+      <w:proofErr w:type="gramStart"/>
+      <w:r>
+        <w:rPr>
+          <w:rFonts w:asciiTheme="minorHAnsi" w:hAnsiTheme="minorHAnsi"/>
+          <w:sz w:val="22"/>
+          <w:szCs w:val="22"/>
+        </w:rPr>
+        <w:t xml:space="preserve">TABLE  </w:t>
+      </w:r>
+      <w:proofErr w:type="spellStart"/>
+      <w:r>
+        <w:rPr>
+          <w:rFonts w:asciiTheme="minorHAnsi" w:hAnsiTheme="minorHAnsi"/>
+          <w:sz w:val="22"/>
+          <w:szCs w:val="22"/>
+        </w:rPr>
+        <w:t>taxonomy.plants</w:t>
+      </w:r>
+      <w:proofErr w:type="gramEnd"/>
+      <w:r>
+        <w:rPr>
+          <w:rFonts w:asciiTheme="minorHAnsi" w:hAnsiTheme="minorHAnsi"/>
+          <w:sz w:val="22"/>
+          <w:szCs w:val="22"/>
+        </w:rPr>
+        <w:t>_update_temp</w:t>
+      </w:r>
+      <w:proofErr w:type="spellEnd"/>
+      <w:r>
+        <w:rPr>
+          <w:rFonts w:asciiTheme="minorHAnsi" w:hAnsiTheme="minorHAnsi"/>
+          <w:sz w:val="22"/>
+          <w:szCs w:val="22"/>
+        </w:rPr>
+        <w:t xml:space="preserve">; </w:t>
+      </w:r>
+    </w:p>
+    <w:p>
+      <w:pPr>
+        <w:pStyle w:val="NormalWeb"/>
+        <w:spacing w:after="0"/>
+        <w:contextualSpacing/>
+        <w:rPr>
+          <w:rFonts w:asciiTheme="minorHAnsi" w:hAnsiTheme="minorHAnsi"/>
+          <w:sz w:val="22"/>
+          <w:szCs w:val="22"/>
+        </w:rPr>
+      </w:pPr>
+      <w:bookmarkStart w:id="0" w:name="_GoBack"/>
+      <w:bookmarkEnd w:id="0"/>
+    </w:p>
+    <w:p>
+      <w:pPr>
+        <w:pStyle w:val="NormalWeb"/>
+        <w:spacing w:before="0" w:beforeAutospacing="0" w:after="0" w:afterAutospacing="0"/>
+        <w:contextualSpacing/>
+        <w:rPr>
+          <w:rFonts w:asciiTheme="minorHAnsi" w:hAnsiTheme="minorHAnsi"/>
+          <w:sz w:val="22"/>
+          <w:szCs w:val="22"/>
+        </w:rPr>
+      </w:pPr>
+      <w:r>
+        <w:rPr>
+          <w:rFonts w:asciiTheme="minorHAnsi" w:hAnsiTheme="minorHAnsi"/>
+          <w:sz w:val="22"/>
+          <w:szCs w:val="22"/>
+        </w:rPr>
+        <w:t>COMMIT;</w:t>
       </w:r>
     </w:p>
     <w:p>
@@ -1944,7 +3399,6 @@
         </w:rPr>
       </w:pPr>
       <w:r>
-        <w:lastRenderedPageBreak/>
         <w:tab/>
       </w:r>
       <w:r>

</xml_diff>

<commit_message>
adding code to species list update tutorial
</commit_message>
<xml_diff>
--- a/tools_processing/Species list  processing tutorial.docx
+++ b/tools_processing/Species list  processing tutorial.docx
@@ -2756,18 +2756,6 @@
           <w:szCs w:val="22"/>
         </w:rPr>
       </w:pPr>
-    </w:p>
-    <w:p>
-      <w:pPr>
-        <w:pStyle w:val="NormalWeb"/>
-        <w:spacing w:after="0"/>
-        <w:contextualSpacing/>
-        <w:rPr>
-          <w:rFonts w:asciiTheme="minorHAnsi" w:hAnsiTheme="minorHAnsi"/>
-          <w:sz w:val="22"/>
-          <w:szCs w:val="22"/>
-        </w:rPr>
-      </w:pPr>
       <w:proofErr w:type="spellStart"/>
       <w:proofErr w:type="gramStart"/>
       <w:r>
@@ -2898,18 +2886,6 @@
         </w:rPr>
         <w:t xml:space="preserve">COMMIT;                                                          </w:t>
       </w:r>
-    </w:p>
-    <w:p>
-      <w:pPr>
-        <w:pStyle w:val="NormalWeb"/>
-        <w:spacing w:after="0"/>
-        <w:contextualSpacing/>
-        <w:rPr>
-          <w:rFonts w:asciiTheme="minorHAnsi" w:hAnsiTheme="minorHAnsi"/>
-          <w:sz w:val="22"/>
-          <w:szCs w:val="22"/>
-        </w:rPr>
-      </w:pPr>
     </w:p>
     <w:p>
       <w:pPr>
@@ -3281,6 +3257,1092 @@
     <w:p>
       <w:pPr>
         <w:pStyle w:val="NormalWeb"/>
+        <w:spacing w:before="0" w:beforeAutospacing="0" w:after="0" w:afterAutospacing="0"/>
+        <w:contextualSpacing/>
+        <w:rPr>
+          <w:rFonts w:asciiTheme="minorHAnsi" w:hAnsiTheme="minorHAnsi"/>
+          <w:sz w:val="22"/>
+          <w:szCs w:val="22"/>
+        </w:rPr>
+      </w:pPr>
+      <w:r>
+        <w:rPr>
+          <w:rFonts w:asciiTheme="minorHAnsi" w:hAnsiTheme="minorHAnsi"/>
+          <w:sz w:val="22"/>
+          <w:szCs w:val="22"/>
+        </w:rPr>
+        <w:t>COMMIT;</w:t>
+      </w:r>
+    </w:p>
+    <w:p>
+      <w:pPr>
+        <w:pStyle w:val="NormalWeb"/>
+        <w:spacing w:before="0" w:beforeAutospacing="0" w:after="0" w:afterAutospacing="0"/>
+        <w:contextualSpacing/>
+        <w:rPr>
+          <w:rFonts w:asciiTheme="minorHAnsi" w:hAnsiTheme="minorHAnsi"/>
+          <w:sz w:val="22"/>
+          <w:szCs w:val="22"/>
+        </w:rPr>
+      </w:pPr>
+    </w:p>
+    <w:p>
+      <w:pPr>
+        <w:pStyle w:val="NormalWeb"/>
+        <w:spacing w:before="0" w:beforeAutospacing="0" w:after="0" w:afterAutospacing="0"/>
+        <w:contextualSpacing/>
+        <w:rPr>
+          <w:rFonts w:asciiTheme="minorHAnsi" w:hAnsiTheme="minorHAnsi"/>
+          <w:sz w:val="22"/>
+          <w:szCs w:val="22"/>
+        </w:rPr>
+      </w:pPr>
+      <w:r>
+        <w:rPr>
+          <w:rFonts w:asciiTheme="minorHAnsi" w:hAnsiTheme="minorHAnsi"/>
+          <w:b/>
+          <w:sz w:val="22"/>
+          <w:szCs w:val="22"/>
+        </w:rPr>
+        <w:t>Update Sources (</w:t>
+      </w:r>
+      <w:proofErr w:type="spellStart"/>
+      <w:r>
+        <w:rPr>
+          <w:rFonts w:asciiTheme="minorHAnsi" w:hAnsiTheme="minorHAnsi"/>
+          <w:b/>
+          <w:sz w:val="22"/>
+          <w:szCs w:val="22"/>
+        </w:rPr>
+        <w:t>sources.sources</w:t>
+      </w:r>
+      <w:proofErr w:type="spellEnd"/>
+      <w:r>
+        <w:rPr>
+          <w:rFonts w:asciiTheme="minorHAnsi" w:hAnsiTheme="minorHAnsi"/>
+          <w:sz w:val="22"/>
+          <w:szCs w:val="22"/>
+        </w:rPr>
+        <w:t>)</w:t>
+      </w:r>
+    </w:p>
+    <w:p>
+      <w:pPr>
+        <w:pStyle w:val="NormalWeb"/>
+        <w:spacing w:before="0" w:beforeAutospacing="0" w:after="0" w:afterAutospacing="0"/>
+        <w:contextualSpacing/>
+        <w:rPr>
+          <w:rFonts w:asciiTheme="minorHAnsi" w:hAnsiTheme="minorHAnsi"/>
+          <w:sz w:val="22"/>
+          <w:szCs w:val="22"/>
+        </w:rPr>
+      </w:pPr>
+    </w:p>
+    <w:p>
+      <w:pPr>
+        <w:pStyle w:val="NormalWeb"/>
+        <w:spacing w:after="0"/>
+        <w:contextualSpacing/>
+        <w:rPr>
+          <w:rFonts w:asciiTheme="minorHAnsi" w:hAnsiTheme="minorHAnsi"/>
+          <w:sz w:val="22"/>
+          <w:szCs w:val="22"/>
+        </w:rPr>
+      </w:pPr>
+      <w:r>
+        <w:rPr>
+          <w:rFonts w:asciiTheme="minorHAnsi" w:hAnsiTheme="minorHAnsi"/>
+          <w:sz w:val="22"/>
+          <w:szCs w:val="22"/>
+        </w:rPr>
+        <w:t xml:space="preserve">DROP TABLE IF EXISTS </w:t>
+      </w:r>
+      <w:proofErr w:type="spellStart"/>
+      <w:r>
+        <w:rPr>
+          <w:rFonts w:asciiTheme="minorHAnsi" w:hAnsiTheme="minorHAnsi"/>
+          <w:sz w:val="22"/>
+          <w:szCs w:val="22"/>
+        </w:rPr>
+        <w:t>sources.sources_update_temp</w:t>
+      </w:r>
+      <w:proofErr w:type="spellEnd"/>
+      <w:r>
+        <w:rPr>
+          <w:rFonts w:asciiTheme="minorHAnsi" w:hAnsiTheme="minorHAnsi"/>
+          <w:sz w:val="22"/>
+          <w:szCs w:val="22"/>
+        </w:rPr>
+        <w:t xml:space="preserve"> CASCADE;</w:t>
+      </w:r>
+    </w:p>
+    <w:p>
+      <w:pPr>
+        <w:pStyle w:val="NormalWeb"/>
+        <w:spacing w:after="0"/>
+        <w:contextualSpacing/>
+        <w:rPr>
+          <w:rFonts w:asciiTheme="minorHAnsi" w:hAnsiTheme="minorHAnsi"/>
+          <w:sz w:val="22"/>
+          <w:szCs w:val="22"/>
+        </w:rPr>
+      </w:pPr>
+      <w:r>
+        <w:rPr>
+          <w:rFonts w:asciiTheme="minorHAnsi" w:hAnsiTheme="minorHAnsi"/>
+          <w:sz w:val="22"/>
+          <w:szCs w:val="22"/>
+        </w:rPr>
+        <w:t xml:space="preserve">CREATE TABLE </w:t>
+      </w:r>
+      <w:proofErr w:type="spellStart"/>
+      <w:r>
+        <w:rPr>
+          <w:rFonts w:asciiTheme="minorHAnsi" w:hAnsiTheme="minorHAnsi"/>
+          <w:sz w:val="22"/>
+          <w:szCs w:val="22"/>
+        </w:rPr>
+        <w:t>sources.sources_update_temp</w:t>
+      </w:r>
+      <w:proofErr w:type="spellEnd"/>
+    </w:p>
+    <w:p>
+      <w:pPr>
+        <w:pStyle w:val="NormalWeb"/>
+        <w:spacing w:after="0"/>
+        <w:contextualSpacing/>
+        <w:rPr>
+          <w:rFonts w:asciiTheme="minorHAnsi" w:hAnsiTheme="minorHAnsi"/>
+          <w:sz w:val="22"/>
+          <w:szCs w:val="22"/>
+        </w:rPr>
+      </w:pPr>
+      <w:r>
+        <w:rPr>
+          <w:rFonts w:asciiTheme="minorHAnsi" w:hAnsiTheme="minorHAnsi"/>
+          <w:sz w:val="22"/>
+          <w:szCs w:val="22"/>
+        </w:rPr>
+        <w:t>(</w:t>
+      </w:r>
+    </w:p>
+    <w:p>
+      <w:pPr>
+        <w:pStyle w:val="NormalWeb"/>
+        <w:spacing w:after="0"/>
+        <w:contextualSpacing/>
+        <w:rPr>
+          <w:rFonts w:asciiTheme="minorHAnsi" w:hAnsiTheme="minorHAnsi"/>
+          <w:sz w:val="22"/>
+          <w:szCs w:val="22"/>
+        </w:rPr>
+      </w:pPr>
+      <w:r>
+        <w:rPr>
+          <w:rFonts w:asciiTheme="minorHAnsi" w:hAnsiTheme="minorHAnsi"/>
+          <w:sz w:val="22"/>
+          <w:szCs w:val="22"/>
+        </w:rPr>
+        <w:t xml:space="preserve">   </w:t>
+      </w:r>
+      <w:proofErr w:type="spellStart"/>
+      <w:proofErr w:type="gramStart"/>
+      <w:r>
+        <w:rPr>
+          <w:rFonts w:asciiTheme="minorHAnsi" w:hAnsiTheme="minorHAnsi"/>
+          <w:sz w:val="22"/>
+          <w:szCs w:val="22"/>
+        </w:rPr>
+        <w:t>source_id</w:t>
+      </w:r>
+      <w:proofErr w:type="spellEnd"/>
+      <w:proofErr w:type="gramEnd"/>
+      <w:r>
+        <w:rPr>
+          <w:rFonts w:asciiTheme="minorHAnsi" w:hAnsiTheme="minorHAnsi"/>
+          <w:sz w:val="22"/>
+          <w:szCs w:val="22"/>
+        </w:rPr>
+        <w:t xml:space="preserve">    </w:t>
+      </w:r>
+      <w:proofErr w:type="spellStart"/>
+      <w:r>
+        <w:rPr>
+          <w:rFonts w:asciiTheme="minorHAnsi" w:hAnsiTheme="minorHAnsi"/>
+          <w:sz w:val="22"/>
+          <w:szCs w:val="22"/>
+        </w:rPr>
+        <w:t>varchar</w:t>
+      </w:r>
+      <w:proofErr w:type="spellEnd"/>
+      <w:r>
+        <w:rPr>
+          <w:rFonts w:asciiTheme="minorHAnsi" w:hAnsiTheme="minorHAnsi"/>
+          <w:sz w:val="22"/>
+          <w:szCs w:val="22"/>
+        </w:rPr>
+        <w:t>(1000)    NOT NULL,</w:t>
+      </w:r>
+    </w:p>
+    <w:p>
+      <w:pPr>
+        <w:pStyle w:val="NormalWeb"/>
+        <w:spacing w:after="0"/>
+        <w:contextualSpacing/>
+        <w:rPr>
+          <w:rFonts w:asciiTheme="minorHAnsi" w:hAnsiTheme="minorHAnsi"/>
+          <w:sz w:val="22"/>
+          <w:szCs w:val="22"/>
+        </w:rPr>
+      </w:pPr>
+      <w:r>
+        <w:rPr>
+          <w:rFonts w:asciiTheme="minorHAnsi" w:hAnsiTheme="minorHAnsi"/>
+          <w:sz w:val="22"/>
+          <w:szCs w:val="22"/>
+        </w:rPr>
+        <w:t xml:space="preserve">   </w:t>
+      </w:r>
+      <w:proofErr w:type="spellStart"/>
+      <w:proofErr w:type="gramStart"/>
+      <w:r>
+        <w:rPr>
+          <w:rFonts w:asciiTheme="minorHAnsi" w:hAnsiTheme="minorHAnsi"/>
+          <w:sz w:val="22"/>
+          <w:szCs w:val="22"/>
+        </w:rPr>
+        <w:t>info_type</w:t>
+      </w:r>
+      <w:proofErr w:type="spellEnd"/>
+      <w:proofErr w:type="gramEnd"/>
+      <w:r>
+        <w:rPr>
+          <w:rFonts w:asciiTheme="minorHAnsi" w:hAnsiTheme="minorHAnsi"/>
+          <w:sz w:val="22"/>
+          <w:szCs w:val="22"/>
+        </w:rPr>
+        <w:t xml:space="preserve">    </w:t>
+      </w:r>
+      <w:proofErr w:type="spellStart"/>
+      <w:r>
+        <w:rPr>
+          <w:rFonts w:asciiTheme="minorHAnsi" w:hAnsiTheme="minorHAnsi"/>
+          <w:sz w:val="22"/>
+          <w:szCs w:val="22"/>
+        </w:rPr>
+        <w:t>varchar</w:t>
+      </w:r>
+      <w:proofErr w:type="spellEnd"/>
+      <w:r>
+        <w:rPr>
+          <w:rFonts w:asciiTheme="minorHAnsi" w:hAnsiTheme="minorHAnsi"/>
+          <w:sz w:val="22"/>
+          <w:szCs w:val="22"/>
+        </w:rPr>
+        <w:t>(255),</w:t>
+      </w:r>
+    </w:p>
+    <w:p>
+      <w:pPr>
+        <w:pStyle w:val="NormalWeb"/>
+        <w:spacing w:after="0"/>
+        <w:contextualSpacing/>
+        <w:rPr>
+          <w:rFonts w:asciiTheme="minorHAnsi" w:hAnsiTheme="minorHAnsi"/>
+          <w:sz w:val="22"/>
+          <w:szCs w:val="22"/>
+        </w:rPr>
+      </w:pPr>
+      <w:r>
+        <w:rPr>
+          <w:rFonts w:asciiTheme="minorHAnsi" w:hAnsiTheme="minorHAnsi"/>
+          <w:sz w:val="22"/>
+          <w:szCs w:val="22"/>
+        </w:rPr>
+        <w:t xml:space="preserve">   </w:t>
+      </w:r>
+      <w:proofErr w:type="spellStart"/>
+      <w:proofErr w:type="gramStart"/>
+      <w:r>
+        <w:rPr>
+          <w:rFonts w:asciiTheme="minorHAnsi" w:hAnsiTheme="minorHAnsi"/>
+          <w:sz w:val="22"/>
+          <w:szCs w:val="22"/>
+        </w:rPr>
+        <w:t>file_type</w:t>
+      </w:r>
+      <w:proofErr w:type="spellEnd"/>
+      <w:proofErr w:type="gramEnd"/>
+      <w:r>
+        <w:rPr>
+          <w:rFonts w:asciiTheme="minorHAnsi" w:hAnsiTheme="minorHAnsi"/>
+          <w:sz w:val="22"/>
+          <w:szCs w:val="22"/>
+        </w:rPr>
+        <w:t xml:space="preserve">    </w:t>
+      </w:r>
+      <w:proofErr w:type="spellStart"/>
+      <w:r>
+        <w:rPr>
+          <w:rFonts w:asciiTheme="minorHAnsi" w:hAnsiTheme="minorHAnsi"/>
+          <w:sz w:val="22"/>
+          <w:szCs w:val="22"/>
+        </w:rPr>
+        <w:t>varchar</w:t>
+      </w:r>
+      <w:proofErr w:type="spellEnd"/>
+      <w:r>
+        <w:rPr>
+          <w:rFonts w:asciiTheme="minorHAnsi" w:hAnsiTheme="minorHAnsi"/>
+          <w:sz w:val="22"/>
+          <w:szCs w:val="22"/>
+        </w:rPr>
+        <w:t>(255),</w:t>
+      </w:r>
+    </w:p>
+    <w:p>
+      <w:pPr>
+        <w:pStyle w:val="NormalWeb"/>
+        <w:spacing w:after="0"/>
+        <w:contextualSpacing/>
+        <w:rPr>
+          <w:rFonts w:asciiTheme="minorHAnsi" w:hAnsiTheme="minorHAnsi"/>
+          <w:sz w:val="22"/>
+          <w:szCs w:val="22"/>
+        </w:rPr>
+      </w:pPr>
+      <w:r>
+        <w:rPr>
+          <w:rFonts w:asciiTheme="minorHAnsi" w:hAnsiTheme="minorHAnsi"/>
+          <w:sz w:val="22"/>
+          <w:szCs w:val="22"/>
+        </w:rPr>
+        <w:t xml:space="preserve">   </w:t>
+      </w:r>
+      <w:proofErr w:type="gramStart"/>
+      <w:r>
+        <w:rPr>
+          <w:rFonts w:asciiTheme="minorHAnsi" w:hAnsiTheme="minorHAnsi"/>
+          <w:sz w:val="22"/>
+          <w:szCs w:val="22"/>
+        </w:rPr>
+        <w:t>notes</w:t>
+      </w:r>
+      <w:proofErr w:type="gramEnd"/>
+      <w:r>
+        <w:rPr>
+          <w:rFonts w:asciiTheme="minorHAnsi" w:hAnsiTheme="minorHAnsi"/>
+          <w:sz w:val="22"/>
+          <w:szCs w:val="22"/>
+        </w:rPr>
+        <w:t xml:space="preserve">        text,</w:t>
+      </w:r>
+    </w:p>
+    <w:p>
+      <w:pPr>
+        <w:pStyle w:val="NormalWeb"/>
+        <w:spacing w:after="0"/>
+        <w:contextualSpacing/>
+        <w:rPr>
+          <w:rFonts w:asciiTheme="minorHAnsi" w:hAnsiTheme="minorHAnsi"/>
+          <w:sz w:val="22"/>
+          <w:szCs w:val="22"/>
+        </w:rPr>
+      </w:pPr>
+      <w:r>
+        <w:rPr>
+          <w:rFonts w:asciiTheme="minorHAnsi" w:hAnsiTheme="minorHAnsi"/>
+          <w:sz w:val="22"/>
+          <w:szCs w:val="22"/>
+        </w:rPr>
+        <w:t xml:space="preserve">   </w:t>
+      </w:r>
+      <w:proofErr w:type="spellStart"/>
+      <w:proofErr w:type="gramStart"/>
+      <w:r>
+        <w:rPr>
+          <w:rFonts w:asciiTheme="minorHAnsi" w:hAnsiTheme="minorHAnsi"/>
+          <w:sz w:val="22"/>
+          <w:szCs w:val="22"/>
+        </w:rPr>
+        <w:t>isbn</w:t>
+      </w:r>
+      <w:proofErr w:type="spellEnd"/>
+      <w:proofErr w:type="gramEnd"/>
+      <w:r>
+        <w:rPr>
+          <w:rFonts w:asciiTheme="minorHAnsi" w:hAnsiTheme="minorHAnsi"/>
+          <w:sz w:val="22"/>
+          <w:szCs w:val="22"/>
+        </w:rPr>
+        <w:t xml:space="preserve">         </w:t>
+      </w:r>
+      <w:proofErr w:type="spellStart"/>
+      <w:r>
+        <w:rPr>
+          <w:rFonts w:asciiTheme="minorHAnsi" w:hAnsiTheme="minorHAnsi"/>
+          <w:sz w:val="22"/>
+          <w:szCs w:val="22"/>
+        </w:rPr>
+        <w:t>varchar</w:t>
+      </w:r>
+      <w:proofErr w:type="spellEnd"/>
+      <w:r>
+        <w:rPr>
+          <w:rFonts w:asciiTheme="minorHAnsi" w:hAnsiTheme="minorHAnsi"/>
+          <w:sz w:val="22"/>
+          <w:szCs w:val="22"/>
+        </w:rPr>
+        <w:t>(255),</w:t>
+      </w:r>
+    </w:p>
+    <w:p>
+      <w:pPr>
+        <w:pStyle w:val="NormalWeb"/>
+        <w:spacing w:after="0"/>
+        <w:contextualSpacing/>
+        <w:rPr>
+          <w:rFonts w:asciiTheme="minorHAnsi" w:hAnsiTheme="minorHAnsi"/>
+          <w:sz w:val="22"/>
+          <w:szCs w:val="22"/>
+        </w:rPr>
+      </w:pPr>
+      <w:r>
+        <w:rPr>
+          <w:rFonts w:asciiTheme="minorHAnsi" w:hAnsiTheme="minorHAnsi"/>
+          <w:sz w:val="22"/>
+          <w:szCs w:val="22"/>
+        </w:rPr>
+        <w:t xml:space="preserve">   </w:t>
+      </w:r>
+      <w:proofErr w:type="gramStart"/>
+      <w:r>
+        <w:rPr>
+          <w:rFonts w:asciiTheme="minorHAnsi" w:hAnsiTheme="minorHAnsi"/>
+          <w:sz w:val="22"/>
+          <w:szCs w:val="22"/>
+        </w:rPr>
+        <w:t>author</w:t>
+      </w:r>
+      <w:proofErr w:type="gramEnd"/>
+      <w:r>
+        <w:rPr>
+          <w:rFonts w:asciiTheme="minorHAnsi" w:hAnsiTheme="minorHAnsi"/>
+          <w:sz w:val="22"/>
+          <w:szCs w:val="22"/>
+        </w:rPr>
+        <w:t xml:space="preserve">       </w:t>
+      </w:r>
+      <w:proofErr w:type="spellStart"/>
+      <w:r>
+        <w:rPr>
+          <w:rFonts w:asciiTheme="minorHAnsi" w:hAnsiTheme="minorHAnsi"/>
+          <w:sz w:val="22"/>
+          <w:szCs w:val="22"/>
+        </w:rPr>
+        <w:t>varchar</w:t>
+      </w:r>
+      <w:proofErr w:type="spellEnd"/>
+      <w:r>
+        <w:rPr>
+          <w:rFonts w:asciiTheme="minorHAnsi" w:hAnsiTheme="minorHAnsi"/>
+          <w:sz w:val="22"/>
+          <w:szCs w:val="22"/>
+        </w:rPr>
+        <w:t>(255),</w:t>
+      </w:r>
+    </w:p>
+    <w:p>
+      <w:pPr>
+        <w:pStyle w:val="NormalWeb"/>
+        <w:spacing w:after="0"/>
+        <w:contextualSpacing/>
+        <w:rPr>
+          <w:rFonts w:asciiTheme="minorHAnsi" w:hAnsiTheme="minorHAnsi"/>
+          <w:sz w:val="22"/>
+          <w:szCs w:val="22"/>
+        </w:rPr>
+      </w:pPr>
+      <w:r>
+        <w:rPr>
+          <w:rFonts w:asciiTheme="minorHAnsi" w:hAnsiTheme="minorHAnsi"/>
+          <w:sz w:val="22"/>
+          <w:szCs w:val="22"/>
+        </w:rPr>
+        <w:t xml:space="preserve">   </w:t>
+      </w:r>
+      <w:proofErr w:type="gramStart"/>
+      <w:r>
+        <w:rPr>
+          <w:rFonts w:asciiTheme="minorHAnsi" w:hAnsiTheme="minorHAnsi"/>
+          <w:sz w:val="22"/>
+          <w:szCs w:val="22"/>
+        </w:rPr>
+        <w:t>title</w:t>
+      </w:r>
+      <w:proofErr w:type="gramEnd"/>
+      <w:r>
+        <w:rPr>
+          <w:rFonts w:asciiTheme="minorHAnsi" w:hAnsiTheme="minorHAnsi"/>
+          <w:sz w:val="22"/>
+          <w:szCs w:val="22"/>
+        </w:rPr>
+        <w:t xml:space="preserve">        </w:t>
+      </w:r>
+      <w:proofErr w:type="spellStart"/>
+      <w:r>
+        <w:rPr>
+          <w:rFonts w:asciiTheme="minorHAnsi" w:hAnsiTheme="minorHAnsi"/>
+          <w:sz w:val="22"/>
+          <w:szCs w:val="22"/>
+        </w:rPr>
+        <w:t>varchar</w:t>
+      </w:r>
+      <w:proofErr w:type="spellEnd"/>
+      <w:r>
+        <w:rPr>
+          <w:rFonts w:asciiTheme="minorHAnsi" w:hAnsiTheme="minorHAnsi"/>
+          <w:sz w:val="22"/>
+          <w:szCs w:val="22"/>
+        </w:rPr>
+        <w:t>(1000),</w:t>
+      </w:r>
+    </w:p>
+    <w:p>
+      <w:pPr>
+        <w:pStyle w:val="NormalWeb"/>
+        <w:spacing w:after="0"/>
+        <w:contextualSpacing/>
+        <w:rPr>
+          <w:rFonts w:asciiTheme="minorHAnsi" w:hAnsiTheme="minorHAnsi"/>
+          <w:sz w:val="22"/>
+          <w:szCs w:val="22"/>
+        </w:rPr>
+      </w:pPr>
+      <w:r>
+        <w:rPr>
+          <w:rFonts w:asciiTheme="minorHAnsi" w:hAnsiTheme="minorHAnsi"/>
+          <w:sz w:val="22"/>
+          <w:szCs w:val="22"/>
+        </w:rPr>
+        <w:t xml:space="preserve">   </w:t>
+      </w:r>
+      <w:proofErr w:type="gramStart"/>
+      <w:r>
+        <w:rPr>
+          <w:rFonts w:asciiTheme="minorHAnsi" w:hAnsiTheme="minorHAnsi"/>
+          <w:sz w:val="22"/>
+          <w:szCs w:val="22"/>
+        </w:rPr>
+        <w:t>journal</w:t>
+      </w:r>
+      <w:proofErr w:type="gramEnd"/>
+      <w:r>
+        <w:rPr>
+          <w:rFonts w:asciiTheme="minorHAnsi" w:hAnsiTheme="minorHAnsi"/>
+          <w:sz w:val="22"/>
+          <w:szCs w:val="22"/>
+        </w:rPr>
+        <w:t xml:space="preserve">      </w:t>
+      </w:r>
+      <w:proofErr w:type="spellStart"/>
+      <w:r>
+        <w:rPr>
+          <w:rFonts w:asciiTheme="minorHAnsi" w:hAnsiTheme="minorHAnsi"/>
+          <w:sz w:val="22"/>
+          <w:szCs w:val="22"/>
+        </w:rPr>
+        <w:t>varchar</w:t>
+      </w:r>
+      <w:proofErr w:type="spellEnd"/>
+      <w:r>
+        <w:rPr>
+          <w:rFonts w:asciiTheme="minorHAnsi" w:hAnsiTheme="minorHAnsi"/>
+          <w:sz w:val="22"/>
+          <w:szCs w:val="22"/>
+        </w:rPr>
+        <w:t>(255),</w:t>
+      </w:r>
+    </w:p>
+    <w:p>
+      <w:pPr>
+        <w:pStyle w:val="NormalWeb"/>
+        <w:spacing w:after="0"/>
+        <w:contextualSpacing/>
+        <w:rPr>
+          <w:rFonts w:asciiTheme="minorHAnsi" w:hAnsiTheme="minorHAnsi"/>
+          <w:sz w:val="22"/>
+          <w:szCs w:val="22"/>
+        </w:rPr>
+      </w:pPr>
+      <w:r>
+        <w:rPr>
+          <w:rFonts w:asciiTheme="minorHAnsi" w:hAnsiTheme="minorHAnsi"/>
+          <w:sz w:val="22"/>
+          <w:szCs w:val="22"/>
+        </w:rPr>
+        <w:t xml:space="preserve">   </w:t>
+      </w:r>
+      <w:proofErr w:type="gramStart"/>
+      <w:r>
+        <w:rPr>
+          <w:rFonts w:asciiTheme="minorHAnsi" w:hAnsiTheme="minorHAnsi"/>
+          <w:sz w:val="22"/>
+          <w:szCs w:val="22"/>
+        </w:rPr>
+        <w:t>volume</w:t>
+      </w:r>
+      <w:proofErr w:type="gramEnd"/>
+      <w:r>
+        <w:rPr>
+          <w:rFonts w:asciiTheme="minorHAnsi" w:hAnsiTheme="minorHAnsi"/>
+          <w:sz w:val="22"/>
+          <w:szCs w:val="22"/>
+        </w:rPr>
+        <w:t xml:space="preserve">       </w:t>
+      </w:r>
+      <w:proofErr w:type="spellStart"/>
+      <w:r>
+        <w:rPr>
+          <w:rFonts w:asciiTheme="minorHAnsi" w:hAnsiTheme="minorHAnsi"/>
+          <w:sz w:val="22"/>
+          <w:szCs w:val="22"/>
+        </w:rPr>
+        <w:t>varchar</w:t>
+      </w:r>
+      <w:proofErr w:type="spellEnd"/>
+      <w:r>
+        <w:rPr>
+          <w:rFonts w:asciiTheme="minorHAnsi" w:hAnsiTheme="minorHAnsi"/>
+          <w:sz w:val="22"/>
+          <w:szCs w:val="22"/>
+        </w:rPr>
+        <w:t>(255),</w:t>
+      </w:r>
+    </w:p>
+    <w:p>
+      <w:pPr>
+        <w:pStyle w:val="NormalWeb"/>
+        <w:spacing w:after="0"/>
+        <w:contextualSpacing/>
+        <w:rPr>
+          <w:rFonts w:asciiTheme="minorHAnsi" w:hAnsiTheme="minorHAnsi"/>
+          <w:sz w:val="22"/>
+          <w:szCs w:val="22"/>
+        </w:rPr>
+      </w:pPr>
+      <w:r>
+        <w:rPr>
+          <w:rFonts w:asciiTheme="minorHAnsi" w:hAnsiTheme="minorHAnsi"/>
+          <w:sz w:val="22"/>
+          <w:szCs w:val="22"/>
+        </w:rPr>
+        <w:t xml:space="preserve">   </w:t>
+      </w:r>
+      <w:proofErr w:type="gramStart"/>
+      <w:r>
+        <w:rPr>
+          <w:rFonts w:asciiTheme="minorHAnsi" w:hAnsiTheme="minorHAnsi"/>
+          <w:sz w:val="22"/>
+          <w:szCs w:val="22"/>
+        </w:rPr>
+        <w:t>issue</w:t>
+      </w:r>
+      <w:proofErr w:type="gramEnd"/>
+      <w:r>
+        <w:rPr>
+          <w:rFonts w:asciiTheme="minorHAnsi" w:hAnsiTheme="minorHAnsi"/>
+          <w:sz w:val="22"/>
+          <w:szCs w:val="22"/>
+        </w:rPr>
+        <w:t xml:space="preserve">        </w:t>
+      </w:r>
+      <w:proofErr w:type="spellStart"/>
+      <w:r>
+        <w:rPr>
+          <w:rFonts w:asciiTheme="minorHAnsi" w:hAnsiTheme="minorHAnsi"/>
+          <w:sz w:val="22"/>
+          <w:szCs w:val="22"/>
+        </w:rPr>
+        <w:t>varchar</w:t>
+      </w:r>
+      <w:proofErr w:type="spellEnd"/>
+      <w:r>
+        <w:rPr>
+          <w:rFonts w:asciiTheme="minorHAnsi" w:hAnsiTheme="minorHAnsi"/>
+          <w:sz w:val="22"/>
+          <w:szCs w:val="22"/>
+        </w:rPr>
+        <w:t>(255),</w:t>
+      </w:r>
+    </w:p>
+    <w:p>
+      <w:pPr>
+        <w:pStyle w:val="NormalWeb"/>
+        <w:spacing w:after="0"/>
+        <w:contextualSpacing/>
+        <w:rPr>
+          <w:rFonts w:asciiTheme="minorHAnsi" w:hAnsiTheme="minorHAnsi"/>
+          <w:sz w:val="22"/>
+          <w:szCs w:val="22"/>
+        </w:rPr>
+      </w:pPr>
+      <w:r>
+        <w:rPr>
+          <w:rFonts w:asciiTheme="minorHAnsi" w:hAnsiTheme="minorHAnsi"/>
+          <w:sz w:val="22"/>
+          <w:szCs w:val="22"/>
+        </w:rPr>
+        <w:t xml:space="preserve">   </w:t>
+      </w:r>
+      <w:proofErr w:type="gramStart"/>
+      <w:r>
+        <w:rPr>
+          <w:rFonts w:asciiTheme="minorHAnsi" w:hAnsiTheme="minorHAnsi"/>
+          <w:sz w:val="22"/>
+          <w:szCs w:val="22"/>
+        </w:rPr>
+        <w:t>pages</w:t>
+      </w:r>
+      <w:proofErr w:type="gramEnd"/>
+      <w:r>
+        <w:rPr>
+          <w:rFonts w:asciiTheme="minorHAnsi" w:hAnsiTheme="minorHAnsi"/>
+          <w:sz w:val="22"/>
+          <w:szCs w:val="22"/>
+        </w:rPr>
+        <w:t xml:space="preserve">        </w:t>
+      </w:r>
+      <w:proofErr w:type="spellStart"/>
+      <w:r>
+        <w:rPr>
+          <w:rFonts w:asciiTheme="minorHAnsi" w:hAnsiTheme="minorHAnsi"/>
+          <w:sz w:val="22"/>
+          <w:szCs w:val="22"/>
+        </w:rPr>
+        <w:t>varchar</w:t>
+      </w:r>
+      <w:proofErr w:type="spellEnd"/>
+      <w:r>
+        <w:rPr>
+          <w:rFonts w:asciiTheme="minorHAnsi" w:hAnsiTheme="minorHAnsi"/>
+          <w:sz w:val="22"/>
+          <w:szCs w:val="22"/>
+        </w:rPr>
+        <w:t>(255),</w:t>
+      </w:r>
+    </w:p>
+    <w:p>
+      <w:pPr>
+        <w:pStyle w:val="NormalWeb"/>
+        <w:spacing w:after="0"/>
+        <w:contextualSpacing/>
+        <w:rPr>
+          <w:rFonts w:asciiTheme="minorHAnsi" w:hAnsiTheme="minorHAnsi"/>
+          <w:sz w:val="22"/>
+          <w:szCs w:val="22"/>
+        </w:rPr>
+      </w:pPr>
+      <w:r>
+        <w:rPr>
+          <w:rFonts w:asciiTheme="minorHAnsi" w:hAnsiTheme="minorHAnsi"/>
+          <w:sz w:val="22"/>
+          <w:szCs w:val="22"/>
+        </w:rPr>
+        <w:t xml:space="preserve">   </w:t>
+      </w:r>
+      <w:proofErr w:type="gramStart"/>
+      <w:r>
+        <w:rPr>
+          <w:rFonts w:asciiTheme="minorHAnsi" w:hAnsiTheme="minorHAnsi"/>
+          <w:sz w:val="22"/>
+          <w:szCs w:val="22"/>
+        </w:rPr>
+        <w:t>year</w:t>
+      </w:r>
+      <w:proofErr w:type="gramEnd"/>
+      <w:r>
+        <w:rPr>
+          <w:rFonts w:asciiTheme="minorHAnsi" w:hAnsiTheme="minorHAnsi"/>
+          <w:sz w:val="22"/>
+          <w:szCs w:val="22"/>
+        </w:rPr>
+        <w:t xml:space="preserve">         integer,</w:t>
+      </w:r>
+    </w:p>
+    <w:p>
+      <w:pPr>
+        <w:pStyle w:val="NormalWeb"/>
+        <w:spacing w:after="0"/>
+        <w:contextualSpacing/>
+        <w:rPr>
+          <w:rFonts w:asciiTheme="minorHAnsi" w:hAnsiTheme="minorHAnsi"/>
+          <w:sz w:val="22"/>
+          <w:szCs w:val="22"/>
+        </w:rPr>
+      </w:pPr>
+      <w:r>
+        <w:rPr>
+          <w:rFonts w:asciiTheme="minorHAnsi" w:hAnsiTheme="minorHAnsi"/>
+          <w:sz w:val="22"/>
+          <w:szCs w:val="22"/>
+        </w:rPr>
+        <w:t xml:space="preserve">   </w:t>
+      </w:r>
+      <w:proofErr w:type="spellStart"/>
+      <w:proofErr w:type="gramStart"/>
+      <w:r>
+        <w:rPr>
+          <w:rFonts w:asciiTheme="minorHAnsi" w:hAnsiTheme="minorHAnsi"/>
+          <w:sz w:val="22"/>
+          <w:szCs w:val="22"/>
+        </w:rPr>
+        <w:t>url</w:t>
+      </w:r>
+      <w:proofErr w:type="spellEnd"/>
+      <w:proofErr w:type="gramEnd"/>
+      <w:r>
+        <w:rPr>
+          <w:rFonts w:asciiTheme="minorHAnsi" w:hAnsiTheme="minorHAnsi"/>
+          <w:sz w:val="22"/>
+          <w:szCs w:val="22"/>
+        </w:rPr>
+        <w:t xml:space="preserve">          </w:t>
+      </w:r>
+      <w:proofErr w:type="spellStart"/>
+      <w:r>
+        <w:rPr>
+          <w:rFonts w:asciiTheme="minorHAnsi" w:hAnsiTheme="minorHAnsi"/>
+          <w:sz w:val="22"/>
+          <w:szCs w:val="22"/>
+        </w:rPr>
+        <w:t>varchar</w:t>
+      </w:r>
+      <w:proofErr w:type="spellEnd"/>
+      <w:r>
+        <w:rPr>
+          <w:rFonts w:asciiTheme="minorHAnsi" w:hAnsiTheme="minorHAnsi"/>
+          <w:sz w:val="22"/>
+          <w:szCs w:val="22"/>
+        </w:rPr>
+        <w:t>(255),</w:t>
+      </w:r>
+    </w:p>
+    <w:p>
+      <w:pPr>
+        <w:pStyle w:val="NormalWeb"/>
+        <w:spacing w:after="0"/>
+        <w:contextualSpacing/>
+        <w:rPr>
+          <w:rFonts w:asciiTheme="minorHAnsi" w:hAnsiTheme="minorHAnsi"/>
+          <w:sz w:val="22"/>
+          <w:szCs w:val="22"/>
+        </w:rPr>
+      </w:pPr>
+      <w:r>
+        <w:rPr>
+          <w:rFonts w:asciiTheme="minorHAnsi" w:hAnsiTheme="minorHAnsi"/>
+          <w:sz w:val="22"/>
+          <w:szCs w:val="22"/>
+        </w:rPr>
+        <w:t xml:space="preserve">   </w:t>
+      </w:r>
+      <w:proofErr w:type="gramStart"/>
+      <w:r>
+        <w:rPr>
+          <w:rFonts w:asciiTheme="minorHAnsi" w:hAnsiTheme="minorHAnsi"/>
+          <w:sz w:val="22"/>
+          <w:szCs w:val="22"/>
+        </w:rPr>
+        <w:t>tags</w:t>
+      </w:r>
+      <w:proofErr w:type="gramEnd"/>
+      <w:r>
+        <w:rPr>
+          <w:rFonts w:asciiTheme="minorHAnsi" w:hAnsiTheme="minorHAnsi"/>
+          <w:sz w:val="22"/>
+          <w:szCs w:val="22"/>
+        </w:rPr>
+        <w:t xml:space="preserve">         </w:t>
+      </w:r>
+      <w:proofErr w:type="spellStart"/>
+      <w:r>
+        <w:rPr>
+          <w:rFonts w:asciiTheme="minorHAnsi" w:hAnsiTheme="minorHAnsi"/>
+          <w:sz w:val="22"/>
+          <w:szCs w:val="22"/>
+        </w:rPr>
+        <w:t>varchar</w:t>
+      </w:r>
+      <w:proofErr w:type="spellEnd"/>
+      <w:r>
+        <w:rPr>
+          <w:rFonts w:asciiTheme="minorHAnsi" w:hAnsiTheme="minorHAnsi"/>
+          <w:sz w:val="22"/>
+          <w:szCs w:val="22"/>
+        </w:rPr>
+        <w:t>(1000),</w:t>
+      </w:r>
+    </w:p>
+    <w:p>
+      <w:pPr>
+        <w:pStyle w:val="NormalWeb"/>
+        <w:spacing w:after="0"/>
+        <w:contextualSpacing/>
+        <w:rPr>
+          <w:rFonts w:asciiTheme="minorHAnsi" w:hAnsiTheme="minorHAnsi"/>
+          <w:sz w:val="22"/>
+          <w:szCs w:val="22"/>
+        </w:rPr>
+      </w:pPr>
+      <w:r>
+        <w:rPr>
+          <w:rFonts w:asciiTheme="minorHAnsi" w:hAnsiTheme="minorHAnsi"/>
+          <w:sz w:val="22"/>
+          <w:szCs w:val="22"/>
+        </w:rPr>
+        <w:t xml:space="preserve">   </w:t>
+      </w:r>
+      <w:proofErr w:type="spellStart"/>
+      <w:proofErr w:type="gramStart"/>
+      <w:r>
+        <w:rPr>
+          <w:rFonts w:asciiTheme="minorHAnsi" w:hAnsiTheme="minorHAnsi"/>
+          <w:sz w:val="22"/>
+          <w:szCs w:val="22"/>
+        </w:rPr>
+        <w:t>spat_scale</w:t>
+      </w:r>
+      <w:proofErr w:type="spellEnd"/>
+      <w:proofErr w:type="gramEnd"/>
+      <w:r>
+        <w:rPr>
+          <w:rFonts w:asciiTheme="minorHAnsi" w:hAnsiTheme="minorHAnsi"/>
+          <w:sz w:val="22"/>
+          <w:szCs w:val="22"/>
+        </w:rPr>
+        <w:t xml:space="preserve">   </w:t>
+      </w:r>
+      <w:proofErr w:type="spellStart"/>
+      <w:r>
+        <w:rPr>
+          <w:rFonts w:asciiTheme="minorHAnsi" w:hAnsiTheme="minorHAnsi"/>
+          <w:sz w:val="22"/>
+          <w:szCs w:val="22"/>
+        </w:rPr>
+        <w:t>varchar</w:t>
+      </w:r>
+      <w:proofErr w:type="spellEnd"/>
+      <w:r>
+        <w:rPr>
+          <w:rFonts w:asciiTheme="minorHAnsi" w:hAnsiTheme="minorHAnsi"/>
+          <w:sz w:val="22"/>
+          <w:szCs w:val="22"/>
+        </w:rPr>
+        <w:t>(255),</w:t>
+      </w:r>
+    </w:p>
+    <w:p>
+      <w:pPr>
+        <w:pStyle w:val="NormalWeb"/>
+        <w:spacing w:after="0"/>
+        <w:contextualSpacing/>
+        <w:rPr>
+          <w:rFonts w:asciiTheme="minorHAnsi" w:hAnsiTheme="minorHAnsi"/>
+          <w:sz w:val="22"/>
+          <w:szCs w:val="22"/>
+        </w:rPr>
+      </w:pPr>
+      <w:r>
+        <w:rPr>
+          <w:rFonts w:asciiTheme="minorHAnsi" w:hAnsiTheme="minorHAnsi"/>
+          <w:sz w:val="22"/>
+          <w:szCs w:val="22"/>
+        </w:rPr>
+        <w:t xml:space="preserve">   </w:t>
+      </w:r>
+      <w:proofErr w:type="spellStart"/>
+      <w:r>
+        <w:rPr>
+          <w:rFonts w:asciiTheme="minorHAnsi" w:hAnsiTheme="minorHAnsi"/>
+          <w:sz w:val="22"/>
+          <w:szCs w:val="22"/>
+        </w:rPr>
+        <w:t>spat_</w:t>
+      </w:r>
+      <w:proofErr w:type="gramStart"/>
+      <w:r>
+        <w:rPr>
+          <w:rFonts w:asciiTheme="minorHAnsi" w:hAnsiTheme="minorHAnsi"/>
+          <w:sz w:val="22"/>
+          <w:szCs w:val="22"/>
+        </w:rPr>
+        <w:t>extent</w:t>
+      </w:r>
+      <w:proofErr w:type="spellEnd"/>
+      <w:r>
+        <w:rPr>
+          <w:rFonts w:asciiTheme="minorHAnsi" w:hAnsiTheme="minorHAnsi"/>
+          <w:sz w:val="22"/>
+          <w:szCs w:val="22"/>
+        </w:rPr>
+        <w:t xml:space="preserve">  </w:t>
+      </w:r>
+      <w:proofErr w:type="spellStart"/>
+      <w:r>
+        <w:rPr>
+          <w:rFonts w:asciiTheme="minorHAnsi" w:hAnsiTheme="minorHAnsi"/>
+          <w:sz w:val="22"/>
+          <w:szCs w:val="22"/>
+        </w:rPr>
+        <w:t>varchar</w:t>
+      </w:r>
+      <w:proofErr w:type="spellEnd"/>
+      <w:proofErr w:type="gramEnd"/>
+      <w:r>
+        <w:rPr>
+          <w:rFonts w:asciiTheme="minorHAnsi" w:hAnsiTheme="minorHAnsi"/>
+          <w:sz w:val="22"/>
+          <w:szCs w:val="22"/>
+        </w:rPr>
+        <w:t>(255)</w:t>
+      </w:r>
+    </w:p>
+    <w:p>
+      <w:pPr>
+        <w:pStyle w:val="NormalWeb"/>
+        <w:spacing w:after="0"/>
+        <w:contextualSpacing/>
+        <w:rPr>
+          <w:rFonts w:asciiTheme="minorHAnsi" w:hAnsiTheme="minorHAnsi"/>
+          <w:sz w:val="22"/>
+          <w:szCs w:val="22"/>
+        </w:rPr>
+      </w:pPr>
+      <w:r>
+        <w:rPr>
+          <w:rFonts w:asciiTheme="minorHAnsi" w:hAnsiTheme="minorHAnsi"/>
+          <w:sz w:val="22"/>
+          <w:szCs w:val="22"/>
+        </w:rPr>
+        <w:t>);</w:t>
+      </w:r>
+    </w:p>
+    <w:p>
+      <w:pPr>
+        <w:pStyle w:val="NormalWeb"/>
+        <w:spacing w:after="0"/>
+        <w:contextualSpacing/>
+        <w:rPr>
+          <w:rFonts w:asciiTheme="minorHAnsi" w:hAnsiTheme="minorHAnsi"/>
+          <w:sz w:val="22"/>
+          <w:szCs w:val="22"/>
+        </w:rPr>
+      </w:pPr>
+    </w:p>
+    <w:p>
+      <w:pPr>
+        <w:pStyle w:val="NormalWeb"/>
         <w:spacing w:after="0"/>
         <w:contextualSpacing/>
         <w:rPr>
@@ -3291,6 +4353,580 @@
       </w:pPr>
       <w:bookmarkStart w:id="0" w:name="_GoBack"/>
       <w:bookmarkEnd w:id="0"/>
+      <w:r>
+        <w:rPr>
+          <w:rFonts w:asciiTheme="minorHAnsi" w:hAnsiTheme="minorHAnsi"/>
+          <w:sz w:val="22"/>
+          <w:szCs w:val="22"/>
+        </w:rPr>
+        <w:lastRenderedPageBreak/>
+        <w:t>COMMIT;</w:t>
+      </w:r>
+    </w:p>
+    <w:p>
+      <w:pPr>
+        <w:pStyle w:val="NormalWeb"/>
+        <w:spacing w:after="0"/>
+        <w:contextualSpacing/>
+        <w:rPr>
+          <w:rFonts w:asciiTheme="minorHAnsi" w:hAnsiTheme="minorHAnsi"/>
+          <w:sz w:val="22"/>
+          <w:szCs w:val="22"/>
+        </w:rPr>
+      </w:pPr>
+    </w:p>
+    <w:p>
+      <w:pPr>
+        <w:pStyle w:val="NormalWeb"/>
+        <w:spacing w:after="0"/>
+        <w:contextualSpacing/>
+        <w:rPr>
+          <w:rFonts w:asciiTheme="minorHAnsi" w:hAnsiTheme="minorHAnsi"/>
+          <w:sz w:val="22"/>
+          <w:szCs w:val="22"/>
+        </w:rPr>
+      </w:pPr>
+      <w:proofErr w:type="spellStart"/>
+      <w:proofErr w:type="gramStart"/>
+      <w:r>
+        <w:rPr>
+          <w:rFonts w:asciiTheme="minorHAnsi" w:hAnsiTheme="minorHAnsi"/>
+          <w:sz w:val="22"/>
+          <w:szCs w:val="22"/>
+        </w:rPr>
+        <w:t>wbimport</w:t>
+      </w:r>
+      <w:proofErr w:type="spellEnd"/>
+      <w:proofErr w:type="gramEnd"/>
+    </w:p>
+    <w:p>
+      <w:pPr>
+        <w:pStyle w:val="NormalWeb"/>
+        <w:spacing w:after="0"/>
+        <w:contextualSpacing/>
+        <w:rPr>
+          <w:rFonts w:asciiTheme="minorHAnsi" w:hAnsiTheme="minorHAnsi"/>
+          <w:sz w:val="22"/>
+          <w:szCs w:val="22"/>
+        </w:rPr>
+      </w:pPr>
+      <w:r>
+        <w:rPr>
+          <w:rFonts w:asciiTheme="minorHAnsi" w:hAnsiTheme="minorHAnsi"/>
+          <w:sz w:val="22"/>
+          <w:szCs w:val="22"/>
+        </w:rPr>
+        <w:t xml:space="preserve"> -file=K:\FSU1\Informatics\splist_tax_git_to_db_local\sources.sources.csv</w:t>
+      </w:r>
+    </w:p>
+    <w:p>
+      <w:pPr>
+        <w:pStyle w:val="NormalWeb"/>
+        <w:spacing w:after="0"/>
+        <w:contextualSpacing/>
+        <w:rPr>
+          <w:rFonts w:asciiTheme="minorHAnsi" w:hAnsiTheme="minorHAnsi"/>
+          <w:sz w:val="22"/>
+          <w:szCs w:val="22"/>
+        </w:rPr>
+      </w:pPr>
+      <w:r>
+        <w:rPr>
+          <w:rFonts w:asciiTheme="minorHAnsi" w:hAnsiTheme="minorHAnsi"/>
+          <w:sz w:val="22"/>
+          <w:szCs w:val="22"/>
+        </w:rPr>
+        <w:t xml:space="preserve"> -table=</w:t>
+      </w:r>
+      <w:proofErr w:type="spellStart"/>
+      <w:r>
+        <w:rPr>
+          <w:rFonts w:asciiTheme="minorHAnsi" w:hAnsiTheme="minorHAnsi"/>
+          <w:sz w:val="22"/>
+          <w:szCs w:val="22"/>
+        </w:rPr>
+        <w:t>sources.sources_update_temp</w:t>
+      </w:r>
+      <w:proofErr w:type="spellEnd"/>
+    </w:p>
+    <w:p>
+      <w:pPr>
+        <w:pStyle w:val="NormalWeb"/>
+        <w:spacing w:after="0"/>
+        <w:contextualSpacing/>
+        <w:rPr>
+          <w:rFonts w:asciiTheme="minorHAnsi" w:hAnsiTheme="minorHAnsi"/>
+          <w:sz w:val="22"/>
+          <w:szCs w:val="22"/>
+        </w:rPr>
+      </w:pPr>
+      <w:r>
+        <w:rPr>
+          <w:rFonts w:asciiTheme="minorHAnsi" w:hAnsiTheme="minorHAnsi"/>
+          <w:sz w:val="22"/>
+          <w:szCs w:val="22"/>
+        </w:rPr>
+        <w:t xml:space="preserve"> -delimiter=,</w:t>
+      </w:r>
+    </w:p>
+    <w:p>
+      <w:pPr>
+        <w:pStyle w:val="NormalWeb"/>
+        <w:spacing w:after="0"/>
+        <w:contextualSpacing/>
+        <w:rPr>
+          <w:rFonts w:asciiTheme="minorHAnsi" w:hAnsiTheme="minorHAnsi"/>
+          <w:sz w:val="22"/>
+          <w:szCs w:val="22"/>
+        </w:rPr>
+      </w:pPr>
+      <w:r>
+        <w:rPr>
+          <w:rFonts w:asciiTheme="minorHAnsi" w:hAnsiTheme="minorHAnsi"/>
+          <w:sz w:val="22"/>
+          <w:szCs w:val="22"/>
+        </w:rPr>
+        <w:t xml:space="preserve"> -header = TRUE;      </w:t>
+      </w:r>
+    </w:p>
+    <w:p>
+      <w:pPr>
+        <w:pStyle w:val="NormalWeb"/>
+        <w:spacing w:after="0"/>
+        <w:contextualSpacing/>
+        <w:rPr>
+          <w:rFonts w:asciiTheme="minorHAnsi" w:hAnsiTheme="minorHAnsi"/>
+          <w:sz w:val="22"/>
+          <w:szCs w:val="22"/>
+        </w:rPr>
+      </w:pPr>
+      <w:r>
+        <w:rPr>
+          <w:rFonts w:asciiTheme="minorHAnsi" w:hAnsiTheme="minorHAnsi"/>
+          <w:sz w:val="22"/>
+          <w:szCs w:val="22"/>
+        </w:rPr>
+        <w:t xml:space="preserve">COMMIT;                                                          </w:t>
+      </w:r>
+    </w:p>
+    <w:p>
+      <w:pPr>
+        <w:pStyle w:val="NormalWeb"/>
+        <w:spacing w:after="0"/>
+        <w:contextualSpacing/>
+        <w:rPr>
+          <w:rFonts w:asciiTheme="minorHAnsi" w:hAnsiTheme="minorHAnsi"/>
+          <w:sz w:val="22"/>
+          <w:szCs w:val="22"/>
+        </w:rPr>
+      </w:pPr>
+      <w:r>
+        <w:rPr>
+          <w:rFonts w:asciiTheme="minorHAnsi" w:hAnsiTheme="minorHAnsi"/>
+          <w:sz w:val="22"/>
+          <w:szCs w:val="22"/>
+        </w:rPr>
+        <w:t xml:space="preserve">                                      </w:t>
+      </w:r>
+    </w:p>
+    <w:p>
+      <w:pPr>
+        <w:pStyle w:val="NormalWeb"/>
+        <w:spacing w:after="0"/>
+        <w:contextualSpacing/>
+        <w:rPr>
+          <w:rFonts w:asciiTheme="minorHAnsi" w:hAnsiTheme="minorHAnsi"/>
+          <w:sz w:val="22"/>
+          <w:szCs w:val="22"/>
+        </w:rPr>
+      </w:pPr>
+    </w:p>
+    <w:p>
+      <w:pPr>
+        <w:pStyle w:val="NormalWeb"/>
+        <w:spacing w:after="0"/>
+        <w:contextualSpacing/>
+        <w:rPr>
+          <w:rFonts w:asciiTheme="minorHAnsi" w:hAnsiTheme="minorHAnsi"/>
+          <w:sz w:val="22"/>
+          <w:szCs w:val="22"/>
+        </w:rPr>
+      </w:pPr>
+    </w:p>
+    <w:p>
+      <w:pPr>
+        <w:pStyle w:val="NormalWeb"/>
+        <w:spacing w:after="0"/>
+        <w:contextualSpacing/>
+        <w:rPr>
+          <w:rFonts w:asciiTheme="minorHAnsi" w:hAnsiTheme="minorHAnsi"/>
+          <w:sz w:val="22"/>
+          <w:szCs w:val="22"/>
+        </w:rPr>
+      </w:pPr>
+      <w:r>
+        <w:rPr>
+          <w:rFonts w:asciiTheme="minorHAnsi" w:hAnsiTheme="minorHAnsi"/>
+          <w:sz w:val="22"/>
+          <w:szCs w:val="22"/>
+        </w:rPr>
+        <w:t xml:space="preserve">CREATE RULE </w:t>
+      </w:r>
+      <w:proofErr w:type="spellStart"/>
+      <w:r>
+        <w:rPr>
+          <w:rFonts w:asciiTheme="minorHAnsi" w:hAnsiTheme="minorHAnsi"/>
+          <w:sz w:val="22"/>
+          <w:szCs w:val="22"/>
+        </w:rPr>
+        <w:t>sources_duplicate_ignore</w:t>
+      </w:r>
+      <w:proofErr w:type="spellEnd"/>
+      <w:r>
+        <w:rPr>
+          <w:rFonts w:asciiTheme="minorHAnsi" w:hAnsiTheme="minorHAnsi"/>
+          <w:sz w:val="22"/>
+          <w:szCs w:val="22"/>
+        </w:rPr>
+        <w:t xml:space="preserve"> AS ON INSERT TO </w:t>
+      </w:r>
+      <w:proofErr w:type="spellStart"/>
+      <w:r>
+        <w:rPr>
+          <w:rFonts w:asciiTheme="minorHAnsi" w:hAnsiTheme="minorHAnsi"/>
+          <w:sz w:val="22"/>
+          <w:szCs w:val="22"/>
+        </w:rPr>
+        <w:t>sources.sources</w:t>
+      </w:r>
+      <w:proofErr w:type="spellEnd"/>
+    </w:p>
+    <w:p>
+      <w:pPr>
+        <w:pStyle w:val="NormalWeb"/>
+        <w:spacing w:after="0"/>
+        <w:contextualSpacing/>
+        <w:rPr>
+          <w:rFonts w:asciiTheme="minorHAnsi" w:hAnsiTheme="minorHAnsi"/>
+          <w:sz w:val="22"/>
+          <w:szCs w:val="22"/>
+        </w:rPr>
+      </w:pPr>
+      <w:r>
+        <w:rPr>
+          <w:rFonts w:asciiTheme="minorHAnsi" w:hAnsiTheme="minorHAnsi"/>
+          <w:sz w:val="22"/>
+          <w:szCs w:val="22"/>
+        </w:rPr>
+        <w:tab/>
+        <w:t xml:space="preserve">WHERE (EXISTS (SELECT 1 FROM </w:t>
+      </w:r>
+      <w:proofErr w:type="spellStart"/>
+      <w:r>
+        <w:rPr>
+          <w:rFonts w:asciiTheme="minorHAnsi" w:hAnsiTheme="minorHAnsi"/>
+          <w:sz w:val="22"/>
+          <w:szCs w:val="22"/>
+        </w:rPr>
+        <w:t>sources.sources</w:t>
+      </w:r>
+      <w:proofErr w:type="spellEnd"/>
+    </w:p>
+    <w:p>
+      <w:pPr>
+        <w:pStyle w:val="NormalWeb"/>
+        <w:spacing w:after="0"/>
+        <w:contextualSpacing/>
+        <w:rPr>
+          <w:rFonts w:asciiTheme="minorHAnsi" w:hAnsiTheme="minorHAnsi"/>
+          <w:sz w:val="22"/>
+          <w:szCs w:val="22"/>
+        </w:rPr>
+      </w:pPr>
+      <w:r>
+        <w:rPr>
+          <w:rFonts w:asciiTheme="minorHAnsi" w:hAnsiTheme="minorHAnsi"/>
+          <w:sz w:val="22"/>
+          <w:szCs w:val="22"/>
+        </w:rPr>
+        <w:t>WHERE (</w:t>
+      </w:r>
+      <w:proofErr w:type="spellStart"/>
+      <w:r>
+        <w:rPr>
+          <w:rFonts w:asciiTheme="minorHAnsi" w:hAnsiTheme="minorHAnsi"/>
+          <w:sz w:val="22"/>
+          <w:szCs w:val="22"/>
+        </w:rPr>
+        <w:t>source_id</w:t>
+      </w:r>
+      <w:proofErr w:type="spellEnd"/>
+      <w:r>
+        <w:rPr>
+          <w:rFonts w:asciiTheme="minorHAnsi" w:hAnsiTheme="minorHAnsi"/>
+          <w:sz w:val="22"/>
+          <w:szCs w:val="22"/>
+        </w:rPr>
+        <w:t>) = (</w:t>
+      </w:r>
+      <w:proofErr w:type="spellStart"/>
+      <w:r>
+        <w:rPr>
+          <w:rFonts w:asciiTheme="minorHAnsi" w:hAnsiTheme="minorHAnsi"/>
+          <w:sz w:val="22"/>
+          <w:szCs w:val="22"/>
+        </w:rPr>
+        <w:t>NEW.source_id</w:t>
+      </w:r>
+      <w:proofErr w:type="spellEnd"/>
+      <w:r>
+        <w:rPr>
+          <w:rFonts w:asciiTheme="minorHAnsi" w:hAnsiTheme="minorHAnsi"/>
+          <w:sz w:val="22"/>
+          <w:szCs w:val="22"/>
+        </w:rPr>
+        <w:t>))) DO INSTEAD NOTHING;</w:t>
+      </w:r>
+    </w:p>
+    <w:p>
+      <w:pPr>
+        <w:pStyle w:val="NormalWeb"/>
+        <w:spacing w:after="0"/>
+        <w:contextualSpacing/>
+        <w:rPr>
+          <w:rFonts w:asciiTheme="minorHAnsi" w:hAnsiTheme="minorHAnsi"/>
+          <w:sz w:val="22"/>
+          <w:szCs w:val="22"/>
+        </w:rPr>
+      </w:pPr>
+      <w:r>
+        <w:rPr>
+          <w:rFonts w:asciiTheme="minorHAnsi" w:hAnsiTheme="minorHAnsi"/>
+          <w:sz w:val="22"/>
+          <w:szCs w:val="22"/>
+        </w:rPr>
+        <w:t>COMMIT;</w:t>
+      </w:r>
+    </w:p>
+    <w:p>
+      <w:pPr>
+        <w:pStyle w:val="NormalWeb"/>
+        <w:spacing w:after="0"/>
+        <w:contextualSpacing/>
+        <w:rPr>
+          <w:rFonts w:asciiTheme="minorHAnsi" w:hAnsiTheme="minorHAnsi"/>
+          <w:sz w:val="22"/>
+          <w:szCs w:val="22"/>
+        </w:rPr>
+      </w:pPr>
+      <w:r>
+        <w:rPr>
+          <w:rFonts w:asciiTheme="minorHAnsi" w:hAnsiTheme="minorHAnsi"/>
+          <w:sz w:val="22"/>
+          <w:szCs w:val="22"/>
+        </w:rPr>
+        <w:t xml:space="preserve">INSERT INTO </w:t>
+      </w:r>
+      <w:proofErr w:type="spellStart"/>
+      <w:r>
+        <w:rPr>
+          <w:rFonts w:asciiTheme="minorHAnsi" w:hAnsiTheme="minorHAnsi"/>
+          <w:sz w:val="22"/>
+          <w:szCs w:val="22"/>
+        </w:rPr>
+        <w:t>sources.sources</w:t>
+      </w:r>
+      <w:proofErr w:type="spellEnd"/>
+      <w:r>
+        <w:rPr>
+          <w:rFonts w:asciiTheme="minorHAnsi" w:hAnsiTheme="minorHAnsi"/>
+          <w:sz w:val="22"/>
+          <w:szCs w:val="22"/>
+        </w:rPr>
+        <w:t xml:space="preserve"> SELECT * FROM </w:t>
+      </w:r>
+      <w:proofErr w:type="spellStart"/>
+      <w:r>
+        <w:rPr>
+          <w:rFonts w:asciiTheme="minorHAnsi" w:hAnsiTheme="minorHAnsi"/>
+          <w:sz w:val="22"/>
+          <w:szCs w:val="22"/>
+        </w:rPr>
+        <w:t>sources.sources_update_temp</w:t>
+      </w:r>
+      <w:proofErr w:type="spellEnd"/>
+      <w:r>
+        <w:rPr>
+          <w:rFonts w:asciiTheme="minorHAnsi" w:hAnsiTheme="minorHAnsi"/>
+          <w:sz w:val="22"/>
+          <w:szCs w:val="22"/>
+        </w:rPr>
+        <w:t>;</w:t>
+      </w:r>
+    </w:p>
+    <w:p>
+      <w:pPr>
+        <w:pStyle w:val="NormalWeb"/>
+        <w:spacing w:after="0"/>
+        <w:contextualSpacing/>
+        <w:rPr>
+          <w:rFonts w:asciiTheme="minorHAnsi" w:hAnsiTheme="minorHAnsi"/>
+          <w:sz w:val="22"/>
+          <w:szCs w:val="22"/>
+        </w:rPr>
+      </w:pPr>
+      <w:r>
+        <w:rPr>
+          <w:rFonts w:asciiTheme="minorHAnsi" w:hAnsiTheme="minorHAnsi"/>
+          <w:sz w:val="22"/>
+          <w:szCs w:val="22"/>
+        </w:rPr>
+        <w:t xml:space="preserve">DROP RULE </w:t>
+      </w:r>
+      <w:proofErr w:type="spellStart"/>
+      <w:r>
+        <w:rPr>
+          <w:rFonts w:asciiTheme="minorHAnsi" w:hAnsiTheme="minorHAnsi"/>
+          <w:sz w:val="22"/>
+          <w:szCs w:val="22"/>
+        </w:rPr>
+        <w:t>sources_duplicate_ignore</w:t>
+      </w:r>
+      <w:proofErr w:type="spellEnd"/>
+      <w:r>
+        <w:rPr>
+          <w:rFonts w:asciiTheme="minorHAnsi" w:hAnsiTheme="minorHAnsi"/>
+          <w:sz w:val="22"/>
+          <w:szCs w:val="22"/>
+        </w:rPr>
+        <w:t xml:space="preserve"> ON </w:t>
+      </w:r>
+      <w:proofErr w:type="spellStart"/>
+      <w:r>
+        <w:rPr>
+          <w:rFonts w:asciiTheme="minorHAnsi" w:hAnsiTheme="minorHAnsi"/>
+          <w:sz w:val="22"/>
+          <w:szCs w:val="22"/>
+        </w:rPr>
+        <w:t>sources.sources</w:t>
+      </w:r>
+      <w:proofErr w:type="spellEnd"/>
+      <w:r>
+        <w:rPr>
+          <w:rFonts w:asciiTheme="minorHAnsi" w:hAnsiTheme="minorHAnsi"/>
+          <w:sz w:val="22"/>
+          <w:szCs w:val="22"/>
+        </w:rPr>
+        <w:t>;</w:t>
+      </w:r>
+    </w:p>
+    <w:p>
+      <w:pPr>
+        <w:pStyle w:val="NormalWeb"/>
+        <w:spacing w:after="0"/>
+        <w:contextualSpacing/>
+        <w:rPr>
+          <w:rFonts w:asciiTheme="minorHAnsi" w:hAnsiTheme="minorHAnsi"/>
+          <w:sz w:val="22"/>
+          <w:szCs w:val="22"/>
+        </w:rPr>
+      </w:pPr>
+      <w:r>
+        <w:rPr>
+          <w:rFonts w:asciiTheme="minorHAnsi" w:hAnsiTheme="minorHAnsi"/>
+          <w:sz w:val="22"/>
+          <w:szCs w:val="22"/>
+        </w:rPr>
+        <w:t>COMMIT;</w:t>
+      </w:r>
+    </w:p>
+    <w:p>
+      <w:pPr>
+        <w:pStyle w:val="NormalWeb"/>
+        <w:spacing w:after="0"/>
+        <w:contextualSpacing/>
+        <w:rPr>
+          <w:rFonts w:asciiTheme="minorHAnsi" w:hAnsiTheme="minorHAnsi"/>
+          <w:sz w:val="22"/>
+          <w:szCs w:val="22"/>
+        </w:rPr>
+      </w:pPr>
+    </w:p>
+    <w:p>
+      <w:pPr>
+        <w:pStyle w:val="NormalWeb"/>
+        <w:spacing w:after="0"/>
+        <w:contextualSpacing/>
+        <w:rPr>
+          <w:rFonts w:asciiTheme="minorHAnsi" w:hAnsiTheme="minorHAnsi"/>
+          <w:sz w:val="22"/>
+          <w:szCs w:val="22"/>
+        </w:rPr>
+      </w:pPr>
+      <w:r>
+        <w:rPr>
+          <w:rFonts w:asciiTheme="minorHAnsi" w:hAnsiTheme="minorHAnsi"/>
+          <w:sz w:val="22"/>
+          <w:szCs w:val="22"/>
+        </w:rPr>
+        <w:t xml:space="preserve">DROP </w:t>
+      </w:r>
+      <w:proofErr w:type="gramStart"/>
+      <w:r>
+        <w:rPr>
+          <w:rFonts w:asciiTheme="minorHAnsi" w:hAnsiTheme="minorHAnsi"/>
+          <w:sz w:val="22"/>
+          <w:szCs w:val="22"/>
+        </w:rPr>
+        <w:t xml:space="preserve">TABLE  </w:t>
+      </w:r>
+      <w:proofErr w:type="spellStart"/>
+      <w:r>
+        <w:rPr>
+          <w:rFonts w:asciiTheme="minorHAnsi" w:hAnsiTheme="minorHAnsi"/>
+          <w:sz w:val="22"/>
+          <w:szCs w:val="22"/>
+        </w:rPr>
+        <w:t>sources.sources</w:t>
+      </w:r>
+      <w:proofErr w:type="gramEnd"/>
+      <w:r>
+        <w:rPr>
+          <w:rFonts w:asciiTheme="minorHAnsi" w:hAnsiTheme="minorHAnsi"/>
+          <w:sz w:val="22"/>
+          <w:szCs w:val="22"/>
+        </w:rPr>
+        <w:t>_update_temp</w:t>
+      </w:r>
+      <w:proofErr w:type="spellEnd"/>
+      <w:r>
+        <w:rPr>
+          <w:rFonts w:asciiTheme="minorHAnsi" w:hAnsiTheme="minorHAnsi"/>
+          <w:sz w:val="22"/>
+          <w:szCs w:val="22"/>
+        </w:rPr>
+        <w:t xml:space="preserve">; </w:t>
+      </w:r>
+    </w:p>
+    <w:p>
+      <w:pPr>
+        <w:pStyle w:val="NormalWeb"/>
+        <w:spacing w:after="0"/>
+        <w:contextualSpacing/>
+        <w:rPr>
+          <w:rFonts w:asciiTheme="minorHAnsi" w:hAnsiTheme="minorHAnsi"/>
+          <w:sz w:val="22"/>
+          <w:szCs w:val="22"/>
+        </w:rPr>
+      </w:pPr>
+      <w:r>
+        <w:rPr>
+          <w:rFonts w:asciiTheme="minorHAnsi" w:hAnsiTheme="minorHAnsi"/>
+          <w:sz w:val="22"/>
+          <w:szCs w:val="22"/>
+        </w:rPr>
+        <w:t>COMMIT;</w:t>
+      </w:r>
     </w:p>
     <w:p>
       <w:pPr>
@@ -3303,14 +4939,6 @@
           <w:szCs w:val="22"/>
         </w:rPr>
       </w:pPr>
-      <w:r>
-        <w:rPr>
-          <w:rFonts w:asciiTheme="minorHAnsi" w:hAnsiTheme="minorHAnsi"/>
-          <w:sz w:val="22"/>
-          <w:szCs w:val="22"/>
-        </w:rPr>
-        <w:t>COMMIT;</w:t>
-      </w:r>
     </w:p>
     <w:p>
       <w:pPr>

</xml_diff>